<commit_message>
add first 4 triggers name
</commit_message>
<xml_diff>
--- a/DB/Client-server/docs/doc.docx
+++ b/DB/Client-server/docs/doc.docx
@@ -330,6 +330,7 @@
           <w:szCs w:val="28"/>
         </w:rPr>
       </w:pPr>
+      <w:proofErr w:type="spellStart"/>
       <w:r>
         <w:rPr>
           <w:rFonts w:cs="Times New Roman"/>
@@ -338,6 +339,7 @@
         </w:rPr>
         <w:t>С.А.Рылов</w:t>
       </w:r>
+      <w:proofErr w:type="spellEnd"/>
     </w:p>
     <w:p>
       <w:pPr>
@@ -528,8 +530,8 @@
         <w:t>5</w:t>
       </w:r>
     </w:p>
-    <w:bookmarkStart w:id="6" w:name="_Toc192577566" w:displacedByCustomXml="next"/>
-    <w:bookmarkStart w:id="7" w:name="_Toc152230026" w:displacedByCustomXml="next"/>
+    <w:bookmarkStart w:id="6" w:name="_Toc152230026" w:displacedByCustomXml="next"/>
+    <w:bookmarkStart w:id="7" w:name="_Toc192577566" w:displacedByCustomXml="next"/>
     <w:sdt>
       <w:sdtPr>
         <w:rPr>
@@ -1893,9 +1895,11 @@
             <w:tcW w:w="3261" w:type="dxa"/>
           </w:tcPr>
           <w:p>
+            <w:proofErr w:type="spellStart"/>
             <w:r>
               <w:t>Категории_ИТ_персонала</w:t>
             </w:r>
+            <w:proofErr w:type="spellEnd"/>
           </w:p>
         </w:tc>
         <w:tc>
@@ -1925,9 +1929,11 @@
             <w:tcW w:w="3261" w:type="dxa"/>
           </w:tcPr>
           <w:p>
+            <w:proofErr w:type="spellStart"/>
             <w:r>
               <w:t>Категории_рабочих</w:t>
             </w:r>
+            <w:proofErr w:type="spellEnd"/>
           </w:p>
         </w:tc>
         <w:tc>
@@ -1957,9 +1963,11 @@
             <w:tcW w:w="3261" w:type="dxa"/>
           </w:tcPr>
           <w:p>
+            <w:proofErr w:type="spellStart"/>
             <w:r>
               <w:t>ИТ_персонал</w:t>
             </w:r>
+            <w:proofErr w:type="spellEnd"/>
           </w:p>
         </w:tc>
         <w:tc>
@@ -1968,7 +1976,15 @@
           </w:tcPr>
           <w:p>
             <w:r>
-              <w:t>Список людей инженерно_технического персонала</w:t>
+              <w:t xml:space="preserve">Список людей </w:t>
+            </w:r>
+            <w:proofErr w:type="spellStart"/>
+            <w:r>
+              <w:t>инженерно_технического</w:t>
+            </w:r>
+            <w:proofErr w:type="spellEnd"/>
+            <w:r>
+              <w:t xml:space="preserve"> персонала</w:t>
             </w:r>
           </w:p>
         </w:tc>
@@ -2088,9 +2104,11 @@
             <w:tcW w:w="3261" w:type="dxa"/>
           </w:tcPr>
           <w:p>
+            <w:proofErr w:type="spellStart"/>
             <w:r>
               <w:t>Категории_самолетов</w:t>
             </w:r>
+            <w:proofErr w:type="spellEnd"/>
           </w:p>
         </w:tc>
         <w:tc>
@@ -2152,9 +2170,11 @@
             <w:tcW w:w="3261" w:type="dxa"/>
           </w:tcPr>
           <w:p>
+            <w:proofErr w:type="spellStart"/>
             <w:r>
               <w:t>Категории_ракет</w:t>
             </w:r>
+            <w:proofErr w:type="spellEnd"/>
           </w:p>
         </w:tc>
         <w:tc>
@@ -2344,9 +2364,11 @@
             <w:tcW w:w="3261" w:type="dxa"/>
           </w:tcPr>
           <w:p>
+            <w:proofErr w:type="spellStart"/>
             <w:r>
               <w:t>Модели_изделий</w:t>
             </w:r>
+            <w:proofErr w:type="spellEnd"/>
           </w:p>
         </w:tc>
         <w:tc>
@@ -2376,9 +2398,11 @@
             <w:tcW w:w="3261" w:type="dxa"/>
           </w:tcPr>
           <w:p>
+            <w:proofErr w:type="spellStart"/>
             <w:r>
               <w:t>Выпускаемые_изделия</w:t>
             </w:r>
+            <w:proofErr w:type="spellEnd"/>
           </w:p>
         </w:tc>
         <w:tc>
@@ -2440,9 +2464,11 @@
             <w:tcW w:w="3261" w:type="dxa"/>
           </w:tcPr>
           <w:p>
+            <w:proofErr w:type="spellStart"/>
             <w:r>
               <w:t>Участки_цехов</w:t>
             </w:r>
+            <w:proofErr w:type="spellEnd"/>
           </w:p>
         </w:tc>
         <w:tc>
@@ -2472,9 +2498,11 @@
             <w:tcW w:w="3261" w:type="dxa"/>
           </w:tcPr>
           <w:p>
+            <w:proofErr w:type="spellStart"/>
             <w:r>
               <w:t>Мастера_участка</w:t>
             </w:r>
+            <w:proofErr w:type="spellEnd"/>
           </w:p>
         </w:tc>
         <w:tc>
@@ -2504,9 +2532,11 @@
             <w:tcW w:w="3261" w:type="dxa"/>
           </w:tcPr>
           <w:p>
+            <w:proofErr w:type="spellStart"/>
             <w:r>
               <w:t>Виды_работ_на_участке</w:t>
             </w:r>
+            <w:proofErr w:type="spellEnd"/>
           </w:p>
         </w:tc>
         <w:tc>
@@ -2571,9 +2601,11 @@
             <w:tcW w:w="3261" w:type="dxa"/>
           </w:tcPr>
           <w:p>
+            <w:proofErr w:type="spellStart"/>
             <w:r>
               <w:t>План_сборки</w:t>
             </w:r>
+            <w:proofErr w:type="spellEnd"/>
           </w:p>
         </w:tc>
         <w:tc>
@@ -2603,9 +2635,11 @@
             <w:tcW w:w="3261" w:type="dxa"/>
           </w:tcPr>
           <w:p>
+            <w:proofErr w:type="spellStart"/>
             <w:r>
               <w:t>Набор_испытаний</w:t>
             </w:r>
+            <w:proofErr w:type="spellEnd"/>
           </w:p>
         </w:tc>
         <w:tc>
@@ -2699,9 +2733,11 @@
             <w:tcW w:w="3261" w:type="dxa"/>
           </w:tcPr>
           <w:p>
+            <w:proofErr w:type="spellStart"/>
             <w:r>
               <w:t>Виды_испытательного_оборудования</w:t>
             </w:r>
+            <w:proofErr w:type="spellEnd"/>
           </w:p>
         </w:tc>
         <w:tc>
@@ -2731,9 +2767,11 @@
             <w:tcW w:w="3261" w:type="dxa"/>
           </w:tcPr>
           <w:p>
+            <w:proofErr w:type="spellStart"/>
             <w:r>
               <w:t>Испытательное_оборудование</w:t>
             </w:r>
+            <w:proofErr w:type="spellEnd"/>
           </w:p>
         </w:tc>
         <w:tc>
@@ -2795,9 +2833,11 @@
             <w:tcW w:w="3261" w:type="dxa"/>
           </w:tcPr>
           <w:p>
+            <w:proofErr w:type="spellStart"/>
             <w:r>
               <w:t>Цех_лаборатория</w:t>
             </w:r>
+            <w:proofErr w:type="spellEnd"/>
           </w:p>
         </w:tc>
         <w:tc>
@@ -2969,9 +3009,11 @@
             <w:tcW w:w="3319" w:type="dxa"/>
           </w:tcPr>
           <w:p>
+            <w:proofErr w:type="spellStart"/>
             <w:r>
               <w:t>Виды_изделий</w:t>
             </w:r>
+            <w:proofErr w:type="spellEnd"/>
           </w:p>
         </w:tc>
         <w:tc>
@@ -3023,9 +3065,11 @@
             <w:tcW w:w="3319" w:type="dxa"/>
           </w:tcPr>
           <w:p>
+            <w:proofErr w:type="spellStart"/>
             <w:r>
               <w:t>Модели_изделий</w:t>
             </w:r>
+            <w:proofErr w:type="spellEnd"/>
           </w:p>
         </w:tc>
         <w:tc>
@@ -3053,14 +3097,11 @@
             </w:r>
           </w:p>
           <w:p>
-            <w:pPr>
-              <w:rPr>
-                <w:lang w:val="en-US"/>
-              </w:rPr>
-            </w:pPr>
+            <w:proofErr w:type="spellStart"/>
             <w:r>
               <w:t>Дата_разработки</w:t>
             </w:r>
+            <w:proofErr w:type="spellEnd"/>
           </w:p>
           <w:p>
             <w:r>
@@ -3105,9 +3146,11 @@
             <w:tcW w:w="3319" w:type="dxa"/>
           </w:tcPr>
           <w:p>
+            <w:proofErr w:type="spellStart"/>
             <w:r>
               <w:t>Выпускаемые_изделия</w:t>
             </w:r>
+            <w:proofErr w:type="spellEnd"/>
           </w:p>
         </w:tc>
         <w:tc>
@@ -3130,14 +3173,18 @@
             </w:r>
           </w:p>
           <w:p>
+            <w:proofErr w:type="spellStart"/>
             <w:r>
               <w:t>Начало_производства</w:t>
             </w:r>
-          </w:p>
-          <w:p>
+            <w:proofErr w:type="spellEnd"/>
+          </w:p>
+          <w:p>
+            <w:proofErr w:type="spellStart"/>
             <w:r>
               <w:t>Дата_выпуска</w:t>
             </w:r>
+            <w:proofErr w:type="spellEnd"/>
           </w:p>
         </w:tc>
         <w:tc>
@@ -3175,9 +3222,11 @@
             <w:tcW w:w="3319" w:type="dxa"/>
           </w:tcPr>
           <w:p>
+            <w:proofErr w:type="spellStart"/>
             <w:r>
               <w:t>Категории_самолетов</w:t>
             </w:r>
+            <w:proofErr w:type="spellEnd"/>
           </w:p>
         </w:tc>
         <w:tc>
@@ -3260,19 +3309,28 @@
             </w:r>
           </w:p>
           <w:p>
+            <w:proofErr w:type="spellStart"/>
             <w:r>
               <w:t>Размах_крыла</w:t>
             </w:r>
-          </w:p>
-          <w:p>
-            <w:r>
-              <w:t>Кол-во_мест</w:t>
-            </w:r>
-          </w:p>
-          <w:p>
+            <w:proofErr w:type="spellEnd"/>
+          </w:p>
+          <w:p>
+            <w:r>
+              <w:t>Кол-</w:t>
+            </w:r>
+            <w:proofErr w:type="spellStart"/>
+            <w:r>
+              <w:t>во_мест</w:t>
+            </w:r>
+            <w:proofErr w:type="spellEnd"/>
+          </w:p>
+          <w:p>
+            <w:proofErr w:type="spellStart"/>
             <w:r>
               <w:t>Макс_скорость</w:t>
             </w:r>
+            <w:proofErr w:type="spellEnd"/>
           </w:p>
         </w:tc>
         <w:tc>
@@ -3312,9 +3370,11 @@
             <w:tcW w:w="3319" w:type="dxa"/>
           </w:tcPr>
           <w:p>
+            <w:proofErr w:type="spellStart"/>
             <w:r>
               <w:t>Категории_ракет</w:t>
             </w:r>
+            <w:proofErr w:type="spellEnd"/>
           </w:p>
         </w:tc>
         <w:tc>
@@ -3474,14 +3534,18 @@
             </w:r>
           </w:p>
           <w:p>
+            <w:proofErr w:type="spellStart"/>
             <w:r>
               <w:t>Высота_подъёма</w:t>
             </w:r>
-          </w:p>
-          <w:p>
+            <w:proofErr w:type="spellEnd"/>
+          </w:p>
+          <w:p>
+            <w:proofErr w:type="spellStart"/>
             <w:r>
               <w:t>Макс_скорость</w:t>
             </w:r>
+            <w:proofErr w:type="spellEnd"/>
           </w:p>
         </w:tc>
         <w:tc>
@@ -3547,19 +3611,25 @@
             </w:r>
           </w:p>
           <w:p>
+            <w:proofErr w:type="spellStart"/>
             <w:r>
               <w:t>Размах_крыла</w:t>
             </w:r>
-          </w:p>
-          <w:p>
+            <w:proofErr w:type="spellEnd"/>
+          </w:p>
+          <w:p>
+            <w:proofErr w:type="spellStart"/>
             <w:r>
               <w:t>Макс_скорость</w:t>
             </w:r>
-          </w:p>
-          <w:p>
+            <w:proofErr w:type="spellEnd"/>
+          </w:p>
+          <w:p>
+            <w:proofErr w:type="spellStart"/>
             <w:r>
               <w:t>Аэро_качество</w:t>
             </w:r>
+            <w:proofErr w:type="spellEnd"/>
           </w:p>
         </w:tc>
         <w:tc>
@@ -3630,13 +3700,19 @@
             </w:r>
           </w:p>
           <w:p>
+            <w:proofErr w:type="spellStart"/>
             <w:r>
               <w:t>Макс_скорость</w:t>
             </w:r>
+            <w:proofErr w:type="spellEnd"/>
             <w:r>
               <w:br/>
+            </w:r>
+            <w:proofErr w:type="spellStart"/>
+            <w:r>
               <w:t>Угол_веера</w:t>
             </w:r>
+            <w:proofErr w:type="spellEnd"/>
           </w:p>
         </w:tc>
         <w:tc>
@@ -3671,9 +3747,11 @@
             <w:tcW w:w="3319" w:type="dxa"/>
           </w:tcPr>
           <w:p>
+            <w:proofErr w:type="spellStart"/>
             <w:r>
               <w:t>Категории_ИТ_персонала</w:t>
             </w:r>
+            <w:proofErr w:type="spellEnd"/>
           </w:p>
         </w:tc>
         <w:tc>
@@ -3725,9 +3803,11 @@
             <w:tcW w:w="3319" w:type="dxa"/>
           </w:tcPr>
           <w:p>
+            <w:proofErr w:type="spellStart"/>
             <w:r>
               <w:t>Категории_рабочих</w:t>
             </w:r>
+            <w:proofErr w:type="spellEnd"/>
           </w:p>
         </w:tc>
         <w:tc>
@@ -3813,24 +3893,35 @@
             </w:r>
           </w:p>
           <w:p>
+            <w:proofErr w:type="spellStart"/>
             <w:r>
               <w:t>Дата_рождения</w:t>
             </w:r>
-          </w:p>
-          <w:p>
-            <w:r>
-              <w:t>Кол-во_детей</w:t>
-            </w:r>
-          </w:p>
-          <w:p>
+            <w:proofErr w:type="spellEnd"/>
+          </w:p>
+          <w:p>
+            <w:r>
+              <w:t>Кол-</w:t>
+            </w:r>
+            <w:proofErr w:type="spellStart"/>
+            <w:r>
+              <w:t>во_детей</w:t>
+            </w:r>
+            <w:proofErr w:type="spellEnd"/>
+          </w:p>
+          <w:p>
+            <w:proofErr w:type="spellStart"/>
             <w:r>
               <w:t>Дата_устройства</w:t>
             </w:r>
-          </w:p>
-          <w:p>
+            <w:proofErr w:type="spellEnd"/>
+          </w:p>
+          <w:p>
+            <w:proofErr w:type="spellStart"/>
             <w:r>
               <w:t>Дата_увольнения</w:t>
             </w:r>
+            <w:proofErr w:type="spellEnd"/>
           </w:p>
         </w:tc>
         <w:tc>
@@ -3875,9 +3966,11 @@
             <w:tcW w:w="3319" w:type="dxa"/>
           </w:tcPr>
           <w:p>
+            <w:proofErr w:type="spellStart"/>
             <w:r>
               <w:t>ИТ_персонал</w:t>
             </w:r>
+            <w:proofErr w:type="spellEnd"/>
           </w:p>
         </w:tc>
         <w:tc>
@@ -4015,14 +4108,18 @@
             </w:r>
           </w:p>
           <w:p>
+            <w:proofErr w:type="spellStart"/>
             <w:r>
               <w:t>Физическая_форма</w:t>
             </w:r>
-          </w:p>
-          <w:p>
+            <w:proofErr w:type="spellEnd"/>
+          </w:p>
+          <w:p>
+            <w:proofErr w:type="spellStart"/>
             <w:r>
               <w:t>Размер_спецодежды</w:t>
             </w:r>
+            <w:proofErr w:type="spellEnd"/>
           </w:p>
         </w:tc>
         <w:tc>
@@ -4151,9 +4248,11 @@
             </w:r>
           </w:p>
           <w:p>
+            <w:proofErr w:type="spellStart"/>
             <w:r>
               <w:t>Начальник_цеха</w:t>
             </w:r>
+            <w:proofErr w:type="spellEnd"/>
           </w:p>
         </w:tc>
         <w:tc>
@@ -4167,8 +4266,13 @@
           </w:p>
           <w:p>
             <w:r>
-              <w:t>ИД ИТ_персонала</w:t>
-            </w:r>
+              <w:t xml:space="preserve">ИД </w:t>
+            </w:r>
+            <w:proofErr w:type="spellStart"/>
+            <w:r>
+              <w:t>ИТ_персонала</w:t>
+            </w:r>
+            <w:proofErr w:type="spellEnd"/>
           </w:p>
         </w:tc>
       </w:tr>
@@ -4178,9 +4282,11 @@
             <w:tcW w:w="3319" w:type="dxa"/>
           </w:tcPr>
           <w:p>
+            <w:proofErr w:type="spellStart"/>
             <w:r>
               <w:t>Виды_работ_на_участке</w:t>
             </w:r>
+            <w:proofErr w:type="spellEnd"/>
           </w:p>
         </w:tc>
         <w:tc>
@@ -4232,9 +4338,11 @@
             <w:tcW w:w="3319" w:type="dxa"/>
           </w:tcPr>
           <w:p>
+            <w:proofErr w:type="spellStart"/>
             <w:r>
               <w:t>Мастера_участка</w:t>
             </w:r>
+            <w:proofErr w:type="spellEnd"/>
           </w:p>
         </w:tc>
         <w:tc>
@@ -4288,12 +4396,14 @@
             <w:tcW w:w="3319" w:type="dxa"/>
           </w:tcPr>
           <w:p>
+            <w:proofErr w:type="spellStart"/>
             <w:r>
               <w:t>Участки_цех</w:t>
             </w:r>
             <w:r>
               <w:t>ов</w:t>
             </w:r>
+            <w:proofErr w:type="spellEnd"/>
           </w:p>
         </w:tc>
         <w:tc>
@@ -4322,14 +4432,18 @@
             </w:r>
           </w:p>
           <w:p>
+            <w:proofErr w:type="spellStart"/>
             <w:r>
               <w:t>Начальник_участка</w:t>
             </w:r>
-          </w:p>
-          <w:p>
+            <w:proofErr w:type="spellEnd"/>
+          </w:p>
+          <w:p>
+            <w:proofErr w:type="spellStart"/>
             <w:r>
               <w:t>Вид_работы</w:t>
             </w:r>
+            <w:proofErr w:type="spellEnd"/>
           </w:p>
         </w:tc>
         <w:tc>
@@ -4364,9 +4478,11 @@
             <w:tcW w:w="3319" w:type="dxa"/>
           </w:tcPr>
           <w:p>
+            <w:proofErr w:type="spellStart"/>
             <w:r>
               <w:t>План_сборки</w:t>
             </w:r>
+            <w:proofErr w:type="spellEnd"/>
           </w:p>
         </w:tc>
         <w:tc>
@@ -4378,7 +4494,6 @@
               <w:rPr>
                 <w:b/>
                 <w:bCs/>
-                <w:lang w:val="en-US"/>
               </w:rPr>
             </w:pPr>
             <w:r>
@@ -4401,9 +4516,11 @@
             </w:r>
           </w:p>
           <w:p>
+            <w:proofErr w:type="spellStart"/>
             <w:r>
               <w:t>Номер_этапа</w:t>
             </w:r>
+            <w:proofErr w:type="spellEnd"/>
           </w:p>
         </w:tc>
         <w:tc>
@@ -4441,9 +4558,11 @@
             <w:tcW w:w="3319" w:type="dxa"/>
           </w:tcPr>
           <w:p>
+            <w:proofErr w:type="spellStart"/>
             <w:r>
               <w:t>Выполненные_работы</w:t>
             </w:r>
+            <w:proofErr w:type="spellEnd"/>
           </w:p>
         </w:tc>
         <w:tc>
@@ -4544,12 +4663,14 @@
             <w:tcW w:w="3319" w:type="dxa"/>
           </w:tcPr>
           <w:p>
+            <w:proofErr w:type="spellStart"/>
             <w:r>
               <w:t>Набор</w:t>
             </w:r>
             <w:r>
               <w:t>_испытаний</w:t>
             </w:r>
+            <w:proofErr w:type="spellEnd"/>
           </w:p>
         </w:tc>
         <w:tc>
@@ -4631,9 +4752,11 @@
             <w:tcW w:w="3319" w:type="dxa"/>
           </w:tcPr>
           <w:p>
+            <w:proofErr w:type="spellStart"/>
             <w:r>
               <w:t>Виды_оборудования</w:t>
             </w:r>
+            <w:proofErr w:type="spellEnd"/>
           </w:p>
         </w:tc>
         <w:tc>
@@ -4685,9 +4808,11 @@
             <w:tcW w:w="3319" w:type="dxa"/>
           </w:tcPr>
           <w:p>
+            <w:proofErr w:type="spellStart"/>
             <w:r>
               <w:t>Испытательное_оборудование</w:t>
             </w:r>
+            <w:proofErr w:type="spellEnd"/>
           </w:p>
         </w:tc>
         <w:tc>
@@ -4721,9 +4846,11 @@
             </w:r>
           </w:p>
           <w:p>
+            <w:proofErr w:type="spellStart"/>
             <w:r>
               <w:t>Дата_производства</w:t>
             </w:r>
+            <w:proofErr w:type="spellEnd"/>
           </w:p>
           <w:p>
             <w:r>
@@ -4822,9 +4949,11 @@
             <w:tcW w:w="3319" w:type="dxa"/>
           </w:tcPr>
           <w:p>
+            <w:proofErr w:type="spellStart"/>
             <w:r>
               <w:t>Цех_лаборатория</w:t>
             </w:r>
+            <w:proofErr w:type="spellEnd"/>
           </w:p>
         </w:tc>
         <w:tc>
@@ -4963,11 +5092,6 @@
             </w:r>
           </w:p>
           <w:p>
-            <w:pPr>
-              <w:rPr>
-                <w:lang w:val="en-US"/>
-              </w:rPr>
-            </w:pPr>
             <w:r>
               <w:t>Дата</w:t>
             </w:r>
@@ -5214,9 +5338,11 @@
             <w:pPr>
               <w:jc w:val="center"/>
             </w:pPr>
+            <w:proofErr w:type="spellStart"/>
             <w:r>
               <w:t>Категории_ИТ_персонала-ИТ_персонал</w:t>
             </w:r>
+            <w:proofErr w:type="spellEnd"/>
           </w:p>
         </w:tc>
         <w:tc>
@@ -5295,8 +5421,13 @@
             <w:pPr>
               <w:jc w:val="center"/>
             </w:pPr>
-            <w:r>
-              <w:t>Категории_рабочих-Рабочие</w:t>
+            <w:proofErr w:type="spellStart"/>
+            <w:r>
+              <w:t>Категории_рабочих</w:t>
+            </w:r>
+            <w:proofErr w:type="spellEnd"/>
+            <w:r>
+              <w:t>-Рабочие</w:t>
             </w:r>
           </w:p>
         </w:tc>
@@ -5344,13 +5475,7 @@
               <w:jc w:val="center"/>
             </w:pPr>
             <w:r>
-              <w:t xml:space="preserve">Нельзя удалить категории, пока есть </w:t>
-            </w:r>
-            <w:r>
-              <w:t>рабочий</w:t>
-            </w:r>
-            <w:r>
-              <w:t xml:space="preserve"> с ней</w:t>
+              <w:t>Нельзя удалить категории, пока есть рабочий с ней</w:t>
             </w:r>
           </w:p>
         </w:tc>
@@ -5383,8 +5508,13 @@
               <w:jc w:val="center"/>
             </w:pPr>
             <w:r>
-              <w:t>Люди-ИТ_персонал</w:t>
-            </w:r>
+              <w:t>Люди-</w:t>
+            </w:r>
+            <w:proofErr w:type="spellStart"/>
+            <w:r>
+              <w:t>ИТ_персонал</w:t>
+            </w:r>
+            <w:proofErr w:type="spellEnd"/>
           </w:p>
         </w:tc>
         <w:tc>
@@ -5471,10 +5601,7 @@
               <w:jc w:val="center"/>
             </w:pPr>
             <w:r>
-              <w:t>1:</w:t>
-            </w:r>
-            <w:r>
-              <w:t>1</w:t>
+              <w:t>1:1</w:t>
             </w:r>
           </w:p>
         </w:tc>
@@ -5500,10 +5627,7 @@
               <w:jc w:val="center"/>
             </w:pPr>
             <w:r>
-              <w:t>Рабочий</w:t>
-            </w:r>
-            <w:r>
-              <w:t xml:space="preserve"> не может существовать без общей информации</w:t>
+              <w:t>Рабочий не может существовать без общей информации</w:t>
             </w:r>
           </w:p>
         </w:tc>
@@ -5688,9 +5812,11 @@
             <w:pPr>
               <w:jc w:val="center"/>
             </w:pPr>
+            <w:proofErr w:type="spellStart"/>
             <w:r>
               <w:t>Участки_цехов-ИТ_персонал</w:t>
             </w:r>
+            <w:proofErr w:type="spellEnd"/>
           </w:p>
         </w:tc>
         <w:tc>
@@ -5772,9 +5898,11 @@
             <w:pPr>
               <w:jc w:val="center"/>
             </w:pPr>
+            <w:proofErr w:type="spellStart"/>
             <w:r>
               <w:t>Виды_работ_на_участке-Участки_цеха</w:t>
             </w:r>
+            <w:proofErr w:type="spellEnd"/>
           </w:p>
         </w:tc>
         <w:tc>
@@ -5850,9 +5978,11 @@
             <w:pPr>
               <w:jc w:val="center"/>
             </w:pPr>
+            <w:proofErr w:type="spellStart"/>
             <w:r>
               <w:t>Участки_цехов-Выполненные_работы</w:t>
             </w:r>
+            <w:proofErr w:type="spellEnd"/>
           </w:p>
         </w:tc>
         <w:tc>
@@ -5929,11 +6059,13 @@
               <w:jc w:val="center"/>
             </w:pPr>
             <w:r>
-              <w:t xml:space="preserve">Бригады </w:t>
-            </w:r>
-            <w:r>
-              <w:t>-Выполненные_работы</w:t>
-            </w:r>
+              <w:t>Бригады -</w:t>
+            </w:r>
+            <w:proofErr w:type="spellStart"/>
+            <w:r>
+              <w:t>Выполненные_работы</w:t>
+            </w:r>
+            <w:proofErr w:type="spellEnd"/>
           </w:p>
         </w:tc>
         <w:tc>
@@ -5977,16 +6109,7 @@
               <w:jc w:val="center"/>
             </w:pPr>
             <w:r>
-              <w:t xml:space="preserve">В учете работ </w:t>
-            </w:r>
-            <w:r>
-              <w:t xml:space="preserve">всегда </w:t>
-            </w:r>
-            <w:r>
-              <w:t xml:space="preserve">есть связь с </w:t>
-            </w:r>
-            <w:r>
-              <w:t>бригадой</w:t>
+              <w:t>В учете работ всегда есть связь с бригадой</w:t>
             </w:r>
           </w:p>
         </w:tc>
@@ -6018,12 +6141,11 @@
             <w:pPr>
               <w:jc w:val="center"/>
             </w:pPr>
-            <w:r>
-              <w:t>Выпускаемые_изделия</w:t>
-            </w:r>
-            <w:r>
-              <w:t>-Выполненные_работы</w:t>
-            </w:r>
+            <w:proofErr w:type="spellStart"/>
+            <w:r>
+              <w:t>Выпускаемые_изделия-Выполненные_работы</w:t>
+            </w:r>
+            <w:proofErr w:type="spellEnd"/>
           </w:p>
         </w:tc>
         <w:tc>
@@ -6067,10 +6189,7 @@
               <w:jc w:val="center"/>
             </w:pPr>
             <w:r>
-              <w:t xml:space="preserve">В учете работ всегда есть связь с </w:t>
-            </w:r>
-            <w:r>
-              <w:t>изделием</w:t>
+              <w:t>В учете работ всегда есть связь с изделием</w:t>
             </w:r>
           </w:p>
         </w:tc>
@@ -6102,12 +6221,11 @@
             <w:pPr>
               <w:jc w:val="center"/>
             </w:pPr>
-            <w:r>
-              <w:t>План_сборки</w:t>
-            </w:r>
-            <w:r>
-              <w:t>-Выполненные_работы</w:t>
-            </w:r>
+            <w:proofErr w:type="spellStart"/>
+            <w:r>
+              <w:t>План_сборки-Выполненные_работы</w:t>
+            </w:r>
+            <w:proofErr w:type="spellEnd"/>
           </w:p>
         </w:tc>
         <w:tc>
@@ -6156,10 +6274,7 @@
             </w:pPr>
             <w:r>
               <w:lastRenderedPageBreak/>
-              <w:t xml:space="preserve">В учете работ всегда есть связь с </w:t>
-            </w:r>
-            <w:r>
-              <w:t>планом работ</w:t>
+              <w:t>В учете работ всегда есть связь с планом работ</w:t>
             </w:r>
           </w:p>
         </w:tc>
@@ -6191,8 +6306,13 @@
             <w:pPr>
               <w:jc w:val="center"/>
             </w:pPr>
-            <w:r>
-              <w:t>ИТ_персонал-Цеха</w:t>
+            <w:proofErr w:type="spellStart"/>
+            <w:r>
+              <w:t>ИТ_персонал</w:t>
+            </w:r>
+            <w:proofErr w:type="spellEnd"/>
+            <w:r>
+              <w:t>-Цеха</w:t>
             </w:r>
           </w:p>
         </w:tc>
@@ -6270,8 +6390,13 @@
               <w:jc w:val="center"/>
             </w:pPr>
             <w:r>
-              <w:t>Цеха-Участки_цехов</w:t>
-            </w:r>
+              <w:t>Цеха-</w:t>
+            </w:r>
+            <w:proofErr w:type="spellStart"/>
+            <w:r>
+              <w:t>Участки_цехов</w:t>
+            </w:r>
+            <w:proofErr w:type="spellEnd"/>
           </w:p>
         </w:tc>
         <w:tc>
@@ -6428,9 +6553,11 @@
             <w:pPr>
               <w:jc w:val="center"/>
             </w:pPr>
+            <w:proofErr w:type="spellStart"/>
             <w:r>
               <w:t>Виды_работ_на_участке-План_сборки</w:t>
             </w:r>
+            <w:proofErr w:type="spellEnd"/>
           </w:p>
         </w:tc>
         <w:tc>
@@ -6506,9 +6633,11 @@
             <w:pPr>
               <w:jc w:val="center"/>
             </w:pPr>
+            <w:proofErr w:type="spellStart"/>
             <w:r>
               <w:t>Модели_изделий-План_сборки</w:t>
             </w:r>
+            <w:proofErr w:type="spellEnd"/>
           </w:p>
         </w:tc>
         <w:tc>
@@ -6581,9 +6710,11 @@
             <w:pPr>
               <w:jc w:val="center"/>
             </w:pPr>
+            <w:proofErr w:type="spellStart"/>
             <w:r>
               <w:t>Модели_изделий-Выпускаемые_изделия</w:t>
             </w:r>
+            <w:proofErr w:type="spellEnd"/>
           </w:p>
         </w:tc>
         <w:tc>
@@ -6656,9 +6787,11 @@
             <w:pPr>
               <w:jc w:val="center"/>
             </w:pPr>
+            <w:proofErr w:type="spellStart"/>
             <w:r>
               <w:t>Виды_изделий-Модели_изделий</w:t>
             </w:r>
+            <w:proofErr w:type="spellEnd"/>
           </w:p>
         </w:tc>
         <w:tc>
@@ -6731,8 +6864,13 @@
             <w:pPr>
               <w:jc w:val="center"/>
             </w:pPr>
-            <w:r>
-              <w:t>Категории_самолетов-Самолеты</w:t>
+            <w:proofErr w:type="spellStart"/>
+            <w:r>
+              <w:t>Категории_самолетов</w:t>
+            </w:r>
+            <w:proofErr w:type="spellEnd"/>
+            <w:r>
+              <w:t>-Самолеты</w:t>
             </w:r>
           </w:p>
         </w:tc>
@@ -6806,8 +6944,13 @@
             <w:pPr>
               <w:jc w:val="center"/>
             </w:pPr>
-            <w:r>
-              <w:t>Категории_ракет-Ракеты</w:t>
+            <w:proofErr w:type="spellStart"/>
+            <w:r>
+              <w:t>Категории_ракет</w:t>
+            </w:r>
+            <w:proofErr w:type="spellEnd"/>
+            <w:r>
+              <w:t>-Ракеты</w:t>
             </w:r>
           </w:p>
         </w:tc>
@@ -6881,8 +7024,13 @@
             <w:pPr>
               <w:jc w:val="center"/>
             </w:pPr>
-            <w:r>
-              <w:t>Модели_изделий-Самолеты</w:t>
+            <w:proofErr w:type="spellStart"/>
+            <w:r>
+              <w:t>Модели_изделий</w:t>
+            </w:r>
+            <w:proofErr w:type="spellEnd"/>
+            <w:r>
+              <w:t>-Самолеты</w:t>
             </w:r>
           </w:p>
         </w:tc>
@@ -6921,7 +7069,15 @@
               <w:jc w:val="center"/>
             </w:pPr>
             <w:r>
-              <w:t>Самолет может существовать без айди изделия, но тогда его нельзя будет собрать</w:t>
+              <w:t xml:space="preserve">Самолет может существовать без </w:t>
+            </w:r>
+            <w:proofErr w:type="spellStart"/>
+            <w:r>
+              <w:t>айди</w:t>
+            </w:r>
+            <w:proofErr w:type="spellEnd"/>
+            <w:r>
+              <w:t xml:space="preserve"> изделия, но тогда его нельзя будет собрать</w:t>
             </w:r>
           </w:p>
         </w:tc>
@@ -6953,11 +7109,13 @@
             <w:pPr>
               <w:jc w:val="center"/>
             </w:pPr>
-            <w:r>
-              <w:t>Модели_изделий-</w:t>
-            </w:r>
-            <w:r>
-              <w:t>Ракеты</w:t>
+            <w:proofErr w:type="spellStart"/>
+            <w:r>
+              <w:t>Модели_изделий</w:t>
+            </w:r>
+            <w:proofErr w:type="spellEnd"/>
+            <w:r>
+              <w:t>-Ракеты</w:t>
             </w:r>
           </w:p>
         </w:tc>
@@ -6970,10 +7128,7 @@
               <w:jc w:val="center"/>
             </w:pPr>
             <w:r>
-              <w:t>1</w:t>
-            </w:r>
-            <w:r>
-              <w:t>:1</w:t>
+              <w:t>1:1</w:t>
             </w:r>
           </w:p>
         </w:tc>
@@ -6986,13 +7141,7 @@
               <w:jc w:val="center"/>
             </w:pPr>
             <w:r>
-              <w:t xml:space="preserve">Модель </w:t>
-            </w:r>
-            <w:r>
-              <w:t>ракеты</w:t>
-            </w:r>
-            <w:r>
-              <w:t xml:space="preserve"> соответствует одной модели изделий</w:t>
+              <w:t>Модель ракеты соответствует одной модели изделий</w:t>
             </w:r>
           </w:p>
         </w:tc>
@@ -7005,10 +7154,15 @@
               <w:jc w:val="center"/>
             </w:pPr>
             <w:r>
-              <w:t>Ракета</w:t>
-            </w:r>
-            <w:r>
-              <w:t xml:space="preserve"> может существовать без айди изделия, но тогда его нельзя будет собрать</w:t>
+              <w:t xml:space="preserve">Ракета может существовать без </w:t>
+            </w:r>
+            <w:proofErr w:type="spellStart"/>
+            <w:r>
+              <w:t>айди</w:t>
+            </w:r>
+            <w:proofErr w:type="spellEnd"/>
+            <w:r>
+              <w:t xml:space="preserve"> изделия, но тогда его нельзя будет собрать</w:t>
             </w:r>
           </w:p>
         </w:tc>
@@ -7040,11 +7194,13 @@
             <w:pPr>
               <w:jc w:val="center"/>
             </w:pPr>
-            <w:r>
-              <w:t>Модели_изделий-</w:t>
-            </w:r>
-            <w:r>
-              <w:t>Вертолеты</w:t>
+            <w:proofErr w:type="spellStart"/>
+            <w:r>
+              <w:t>Модели_изделий</w:t>
+            </w:r>
+            <w:proofErr w:type="spellEnd"/>
+            <w:r>
+              <w:t>-Вертолеты</w:t>
             </w:r>
           </w:p>
         </w:tc>
@@ -7057,10 +7213,7 @@
               <w:jc w:val="center"/>
             </w:pPr>
             <w:r>
-              <w:t>1</w:t>
-            </w:r>
-            <w:r>
-              <w:t>:1</w:t>
+              <w:t>1:1</w:t>
             </w:r>
           </w:p>
         </w:tc>
@@ -7073,13 +7226,7 @@
               <w:jc w:val="center"/>
             </w:pPr>
             <w:r>
-              <w:t xml:space="preserve">Модель </w:t>
-            </w:r>
-            <w:r>
-              <w:t>вертолета</w:t>
-            </w:r>
-            <w:r>
-              <w:t xml:space="preserve"> соответствует одной модели изделий</w:t>
+              <w:t>Модель вертолета соответствует одной модели изделий</w:t>
             </w:r>
           </w:p>
         </w:tc>
@@ -7092,10 +7239,15 @@
               <w:jc w:val="center"/>
             </w:pPr>
             <w:r>
-              <w:t>Вертолет</w:t>
-            </w:r>
-            <w:r>
-              <w:t xml:space="preserve"> может существовать без айди изделия, но тогда его нельзя будет собрать</w:t>
+              <w:t xml:space="preserve">Вертолет может существовать без </w:t>
+            </w:r>
+            <w:proofErr w:type="spellStart"/>
+            <w:r>
+              <w:t>айди</w:t>
+            </w:r>
+            <w:proofErr w:type="spellEnd"/>
+            <w:r>
+              <w:t xml:space="preserve"> изделия, но тогда его нельзя будет собрать</w:t>
             </w:r>
           </w:p>
         </w:tc>
@@ -7127,11 +7279,13 @@
             <w:pPr>
               <w:jc w:val="center"/>
             </w:pPr>
-            <w:r>
-              <w:t>Модели_изделий-</w:t>
-            </w:r>
-            <w:r>
-              <w:t>Планеры</w:t>
+            <w:proofErr w:type="spellStart"/>
+            <w:r>
+              <w:t>Модели_изделий</w:t>
+            </w:r>
+            <w:proofErr w:type="spellEnd"/>
+            <w:r>
+              <w:t>-Планеры</w:t>
             </w:r>
           </w:p>
         </w:tc>
@@ -7144,10 +7298,7 @@
               <w:jc w:val="center"/>
             </w:pPr>
             <w:r>
-              <w:t>1</w:t>
-            </w:r>
-            <w:r>
-              <w:t>:1</w:t>
+              <w:t>1:1</w:t>
             </w:r>
           </w:p>
         </w:tc>
@@ -7160,13 +7311,7 @@
               <w:jc w:val="center"/>
             </w:pPr>
             <w:r>
-              <w:t xml:space="preserve">Модель </w:t>
-            </w:r>
-            <w:r>
-              <w:t>планера</w:t>
-            </w:r>
-            <w:r>
-              <w:t xml:space="preserve"> соответствует одной модели изделий</w:t>
+              <w:t>Модель планера соответствует одной модели изделий</w:t>
             </w:r>
           </w:p>
         </w:tc>
@@ -7179,10 +7324,15 @@
               <w:jc w:val="center"/>
             </w:pPr>
             <w:r>
-              <w:t>Планер</w:t>
-            </w:r>
-            <w:r>
-              <w:t xml:space="preserve"> может существовать без айди изделия, но </w:t>
+              <w:t xml:space="preserve">Планер может существовать без </w:t>
+            </w:r>
+            <w:proofErr w:type="spellStart"/>
+            <w:r>
+              <w:t>айди</w:t>
+            </w:r>
+            <w:proofErr w:type="spellEnd"/>
+            <w:r>
+              <w:t xml:space="preserve"> изделия, но </w:t>
             </w:r>
             <w:r>
               <w:lastRenderedPageBreak/>
@@ -7219,11 +7369,13 @@
             <w:pPr>
               <w:jc w:val="center"/>
             </w:pPr>
-            <w:r>
-              <w:t>Модели_изделий-</w:t>
-            </w:r>
-            <w:r>
-              <w:t>Дельтапланы</w:t>
+            <w:proofErr w:type="spellStart"/>
+            <w:r>
+              <w:t>Модели_изделий</w:t>
+            </w:r>
+            <w:proofErr w:type="spellEnd"/>
+            <w:r>
+              <w:t>-Дельтапланы</w:t>
             </w:r>
           </w:p>
         </w:tc>
@@ -7236,10 +7388,7 @@
               <w:jc w:val="center"/>
             </w:pPr>
             <w:r>
-              <w:t>1</w:t>
-            </w:r>
-            <w:r>
-              <w:t>:1</w:t>
+              <w:t>1:1</w:t>
             </w:r>
           </w:p>
         </w:tc>
@@ -7254,9 +7403,11 @@
             <w:r>
               <w:t xml:space="preserve">Модель </w:t>
             </w:r>
+            <w:proofErr w:type="spellStart"/>
             <w:r>
               <w:t>дельтаплаа</w:t>
             </w:r>
+            <w:proofErr w:type="spellEnd"/>
             <w:r>
               <w:t xml:space="preserve"> соответствует одной модели изделий</w:t>
             </w:r>
@@ -7271,10 +7422,15 @@
               <w:jc w:val="center"/>
             </w:pPr>
             <w:r>
-              <w:t>Дельтаплан</w:t>
-            </w:r>
-            <w:r>
-              <w:t xml:space="preserve"> может существовать без айди изделия, но тогда его нельзя будет собрать</w:t>
+              <w:t xml:space="preserve">Дельтаплан может существовать без </w:t>
+            </w:r>
+            <w:proofErr w:type="spellStart"/>
+            <w:r>
+              <w:t>айди</w:t>
+            </w:r>
+            <w:proofErr w:type="spellEnd"/>
+            <w:r>
+              <w:t xml:space="preserve"> изделия, но тогда его нельзя будет собрать</w:t>
             </w:r>
           </w:p>
         </w:tc>
@@ -7306,12 +7462,11 @@
             <w:pPr>
               <w:jc w:val="center"/>
             </w:pPr>
-            <w:r>
-              <w:t>Модели_изделий-</w:t>
-            </w:r>
-            <w:r>
-              <w:t>Набор_испытаний</w:t>
-            </w:r>
+            <w:proofErr w:type="spellStart"/>
+            <w:r>
+              <w:t>Модели_изделий-Набор_испытаний</w:t>
+            </w:r>
+            <w:proofErr w:type="spellEnd"/>
           </w:p>
         </w:tc>
         <w:tc>
@@ -7387,9 +7542,11 @@
             <w:pPr>
               <w:jc w:val="center"/>
             </w:pPr>
+            <w:proofErr w:type="spellStart"/>
             <w:r>
               <w:t>Виды_испытательного_оборудования-Испытательное_оборудование</w:t>
             </w:r>
+            <w:proofErr w:type="spellEnd"/>
           </w:p>
         </w:tc>
         <w:tc>
@@ -7462,9 +7619,11 @@
             <w:pPr>
               <w:jc w:val="center"/>
             </w:pPr>
+            <w:proofErr w:type="spellStart"/>
             <w:r>
               <w:t>Виды_испытательного_оборудования-Набор_испытаний</w:t>
             </w:r>
+            <w:proofErr w:type="spellEnd"/>
           </w:p>
         </w:tc>
         <w:tc>
@@ -7538,8 +7697,13 @@
               <w:jc w:val="center"/>
             </w:pPr>
             <w:r>
-              <w:t>Лаборатории-Испытательное_оборудование</w:t>
-            </w:r>
+              <w:t>Лаборатории-</w:t>
+            </w:r>
+            <w:proofErr w:type="spellStart"/>
+            <w:r>
+              <w:t>Испытательное_оборудование</w:t>
+            </w:r>
+            <w:proofErr w:type="spellEnd"/>
           </w:p>
         </w:tc>
         <w:tc>
@@ -7613,8 +7777,13 @@
               <w:jc w:val="center"/>
             </w:pPr>
             <w:r>
-              <w:t>Испытания-Испытательное_оборудование</w:t>
-            </w:r>
+              <w:t>Испытания-</w:t>
+            </w:r>
+            <w:proofErr w:type="spellStart"/>
+            <w:r>
+              <w:t>Испытательное_оборудование</w:t>
+            </w:r>
+            <w:proofErr w:type="spellEnd"/>
           </w:p>
         </w:tc>
         <w:tc>
@@ -7751,16 +7920,7 @@
               <w:jc w:val="center"/>
             </w:pPr>
             <w:r>
-              <w:t xml:space="preserve">Испытания </w:t>
-            </w:r>
-            <w:r>
-              <w:t>содержат</w:t>
-            </w:r>
-            <w:r>
-              <w:t xml:space="preserve"> информацию об</w:t>
-            </w:r>
-            <w:r>
-              <w:t xml:space="preserve"> испытателях</w:t>
+              <w:t>Испытания содержат информацию об испытателях</w:t>
             </w:r>
           </w:p>
         </w:tc>
@@ -7793,8 +7953,13 @@
               <w:jc w:val="center"/>
             </w:pPr>
             <w:r>
-              <w:t>Испытания-Набор_испытаний</w:t>
-            </w:r>
+              <w:t>Испытания-</w:t>
+            </w:r>
+            <w:proofErr w:type="spellStart"/>
+            <w:r>
+              <w:t>Набор_испытаний</w:t>
+            </w:r>
+            <w:proofErr w:type="spellEnd"/>
           </w:p>
         </w:tc>
         <w:tc>
@@ -7838,10 +8003,7 @@
               <w:jc w:val="center"/>
             </w:pPr>
             <w:r>
-              <w:t>Испытания содержат информацию о</w:t>
-            </w:r>
-            <w:r>
-              <w:t xml:space="preserve"> проведенном испытании</w:t>
+              <w:t>Испытания содержат информацию о проведенном испытании</w:t>
             </w:r>
           </w:p>
         </w:tc>
@@ -7874,8 +8036,13 @@
               <w:jc w:val="center"/>
             </w:pPr>
             <w:r>
-              <w:t>Испытания-Выпускаемые_изделия</w:t>
-            </w:r>
+              <w:t>Испытания-</w:t>
+            </w:r>
+            <w:proofErr w:type="spellStart"/>
+            <w:r>
+              <w:t>Выпускаемые_изделия</w:t>
+            </w:r>
+            <w:proofErr w:type="spellEnd"/>
           </w:p>
         </w:tc>
         <w:tc>
@@ -7919,10 +8086,7 @@
               <w:jc w:val="center"/>
             </w:pPr>
             <w:r>
-              <w:t>Испытания содержат информацию о</w:t>
-            </w:r>
-            <w:r>
-              <w:t>б изделии испытания</w:t>
+              <w:t>Испытания содержат информацию об изделии испытания</w:t>
             </w:r>
           </w:p>
         </w:tc>
@@ -7955,8 +8119,13 @@
               <w:jc w:val="center"/>
             </w:pPr>
             <w:r>
-              <w:t>Испытатели-ИТ_персонал</w:t>
-            </w:r>
+              <w:t>Испытатели-</w:t>
+            </w:r>
+            <w:proofErr w:type="spellStart"/>
+            <w:r>
+              <w:t>ИТ_персонал</w:t>
+            </w:r>
+            <w:proofErr w:type="spellEnd"/>
           </w:p>
         </w:tc>
         <w:tc>
@@ -8000,8 +8169,13 @@
               <w:jc w:val="center"/>
             </w:pPr>
             <w:r>
-              <w:t>Испытатель существует пока работает ИТ_персонал</w:t>
-            </w:r>
+              <w:t xml:space="preserve">Испытатель существует пока работает </w:t>
+            </w:r>
+            <w:proofErr w:type="spellStart"/>
+            <w:r>
+              <w:t>ИТ_персонал</w:t>
+            </w:r>
+            <w:proofErr w:type="spellEnd"/>
           </w:p>
         </w:tc>
       </w:tr>
@@ -8090,12 +8264,14 @@
         <w:lastRenderedPageBreak/>
         <w:t xml:space="preserve">Ссылка на схему </w:t>
       </w:r>
+      <w:proofErr w:type="spellStart"/>
       <w:r>
         <w:rPr>
           <w:lang w:val="en-US"/>
         </w:rPr>
         <w:t>DBDesigner</w:t>
       </w:r>
+      <w:proofErr w:type="spellEnd"/>
       <w:r>
         <w:t xml:space="preserve"> - </w:t>
       </w:r>
@@ -8113,6 +8289,7 @@
           </w:rPr>
           <w:t>://</w:t>
         </w:r>
+        <w:proofErr w:type="spellStart"/>
         <w:r>
           <w:rPr>
             <w:rStyle w:val="ac"/>
@@ -8120,6 +8297,7 @@
           </w:rPr>
           <w:t>dbdesigner</w:t>
         </w:r>
+        <w:proofErr w:type="spellEnd"/>
         <w:r>
           <w:rPr>
             <w:rStyle w:val="ac"/>
@@ -8165,6 +8343,7 @@
           </w:rPr>
           <w:t>8</w:t>
         </w:r>
+        <w:proofErr w:type="spellStart"/>
         <w:r>
           <w:rPr>
             <w:rStyle w:val="ac"/>
@@ -8172,6 +8351,7 @@
           </w:rPr>
           <w:t>oEkUxcSSLsey</w:t>
         </w:r>
+        <w:proofErr w:type="spellEnd"/>
         <w:r>
           <w:rPr>
             <w:rStyle w:val="ac"/>
@@ -8180,13 +8360,7 @@
         </w:r>
       </w:hyperlink>
     </w:p>
-    <w:p>
-      <w:pPr>
-        <w:rPr>
-          <w:lang w:val="en-US"/>
-        </w:rPr>
-      </w:pPr>
-    </w:p>
+    <w:p/>
     <w:p>
       <w:pPr>
         <w:ind w:hanging="993"/>
@@ -8676,37 +8850,117 @@
         <w:t xml:space="preserve">    </w:t>
       </w:r>
       <w:r>
-        <w:t>"дата_устройства" DATE NOT NULL,</w:t>
-      </w:r>
-    </w:p>
-    <w:p>
-      <w:r>
-        <w:t>    "дата_увольнения" DATE,</w:t>
-      </w:r>
-    </w:p>
-    <w:p>
-      <w:r>
-        <w:t>    UNIQUE ("ФИО", "дата_рождения"),</w:t>
-      </w:r>
-    </w:p>
-    <w:p>
-      <w:r>
-        <w:t xml:space="preserve">    CONSTRAINT "дата_увольнения_после_устройства" </w:t>
-      </w:r>
-    </w:p>
-    <w:p>
-      <w:r>
-        <w:t>        CHECK ("дата_увольнения" IS NULL OR "дата_увольнения" &gt; "дата_устройства"),</w:t>
-      </w:r>
-    </w:p>
-    <w:p>
-      <w:r>
-        <w:t xml:space="preserve">    CONSTRAINT "дата_рождения_до_устройства" </w:t>
-      </w:r>
-    </w:p>
-    <w:p>
-      <w:r>
-        <w:t>        CHECK ("дата_рождения" &lt; "дата_устройства")</w:t>
+        <w:t>"</w:t>
+      </w:r>
+      <w:proofErr w:type="spellStart"/>
+      <w:r>
+        <w:t>дата_устройства</w:t>
+      </w:r>
+      <w:proofErr w:type="spellEnd"/>
+      <w:r>
+        <w:t>" DATE NOT NULL,</w:t>
+      </w:r>
+    </w:p>
+    <w:p>
+      <w:r>
+        <w:t>    "</w:t>
+      </w:r>
+      <w:proofErr w:type="spellStart"/>
+      <w:r>
+        <w:t>дата_увольнения</w:t>
+      </w:r>
+      <w:proofErr w:type="spellEnd"/>
+      <w:r>
+        <w:t>" DATE,</w:t>
+      </w:r>
+    </w:p>
+    <w:p>
+      <w:r>
+        <w:t>    UNIQUE ("ФИО", "</w:t>
+      </w:r>
+      <w:proofErr w:type="spellStart"/>
+      <w:r>
+        <w:t>дата_рождения</w:t>
+      </w:r>
+      <w:proofErr w:type="spellEnd"/>
+      <w:r>
+        <w:t>"),</w:t>
+      </w:r>
+    </w:p>
+    <w:p>
+      <w:r>
+        <w:t>    CONSTRAINT "</w:t>
+      </w:r>
+      <w:proofErr w:type="spellStart"/>
+      <w:r>
+        <w:t>дата_увольнения_после_устройства</w:t>
+      </w:r>
+      <w:proofErr w:type="spellEnd"/>
+      <w:r>
+        <w:t xml:space="preserve">" </w:t>
+      </w:r>
+    </w:p>
+    <w:p>
+      <w:r>
+        <w:t>        CHECK ("</w:t>
+      </w:r>
+      <w:proofErr w:type="spellStart"/>
+      <w:r>
+        <w:t>дата_увольнения</w:t>
+      </w:r>
+      <w:proofErr w:type="spellEnd"/>
+      <w:r>
+        <w:t>" IS NULL OR "</w:t>
+      </w:r>
+      <w:proofErr w:type="spellStart"/>
+      <w:r>
+        <w:t>дата_увольнения</w:t>
+      </w:r>
+      <w:proofErr w:type="spellEnd"/>
+      <w:r>
+        <w:t>" &gt; "</w:t>
+      </w:r>
+      <w:proofErr w:type="spellStart"/>
+      <w:r>
+        <w:t>дата_устройства</w:t>
+      </w:r>
+      <w:proofErr w:type="spellEnd"/>
+      <w:r>
+        <w:t>"),</w:t>
+      </w:r>
+    </w:p>
+    <w:p>
+      <w:r>
+        <w:t>    CONSTRAINT "</w:t>
+      </w:r>
+      <w:proofErr w:type="spellStart"/>
+      <w:r>
+        <w:t>дата_рождения_до_устройства</w:t>
+      </w:r>
+      <w:proofErr w:type="spellEnd"/>
+      <w:r>
+        <w:t xml:space="preserve">" </w:t>
+      </w:r>
+    </w:p>
+    <w:p>
+      <w:r>
+        <w:t>        CHECK ("</w:t>
+      </w:r>
+      <w:proofErr w:type="spellStart"/>
+      <w:r>
+        <w:t>дата_рождения</w:t>
+      </w:r>
+      <w:proofErr w:type="spellEnd"/>
+      <w:r>
+        <w:t>" &lt; "</w:t>
+      </w:r>
+      <w:proofErr w:type="spellStart"/>
+      <w:r>
+        <w:t>дата_устройства</w:t>
+      </w:r>
+      <w:proofErr w:type="spellEnd"/>
+      <w:r>
+        <w:t>")</w:t>
       </w:r>
     </w:p>
     <w:p>
@@ -8735,6 +8989,7 @@
           <w:szCs w:val="28"/>
         </w:rPr>
       </w:pPr>
+      <w:proofErr w:type="spellStart"/>
       <w:r>
         <w:rPr>
           <w:b/>
@@ -8744,6 +8999,7 @@
         </w:rPr>
         <w:t>Категории_ИТ_персонала</w:t>
       </w:r>
+      <w:proofErr w:type="spellEnd"/>
     </w:p>
     <w:p>
       <w:pPr>
@@ -8851,6 +9107,7 @@
           <w:szCs w:val="28"/>
         </w:rPr>
       </w:pPr>
+      <w:proofErr w:type="spellStart"/>
       <w:r>
         <w:rPr>
           <w:b/>
@@ -8860,6 +9117,7 @@
         </w:rPr>
         <w:t>ИТ_персонал</w:t>
       </w:r>
+      <w:proofErr w:type="spellEnd"/>
     </w:p>
     <w:p>
       <w:pPr>
@@ -8993,7 +9251,23 @@
         <w:t xml:space="preserve">    </w:t>
       </w:r>
       <w:r>
-        <w:t>"уровень_допуска" CHAR NOT NULL CHECK ("уровень_допуска" IN ('A', 'B', 'C')),</w:t>
+        <w:t>"</w:t>
+      </w:r>
+      <w:proofErr w:type="spellStart"/>
+      <w:r>
+        <w:t>уровень_допуска</w:t>
+      </w:r>
+      <w:proofErr w:type="spellEnd"/>
+      <w:r>
+        <w:t>" CHAR NOT NULL CHECK ("</w:t>
+      </w:r>
+      <w:proofErr w:type="spellStart"/>
+      <w:r>
+        <w:t>уровень_допуска</w:t>
+      </w:r>
+      <w:proofErr w:type="spellEnd"/>
+      <w:r>
+        <w:t>" IN ('A', 'B', 'C')),</w:t>
       </w:r>
     </w:p>
     <w:p>
@@ -9074,6 +9348,7 @@
           <w:szCs w:val="28"/>
         </w:rPr>
       </w:pPr>
+      <w:proofErr w:type="spellStart"/>
       <w:r>
         <w:rPr>
           <w:b/>
@@ -9083,6 +9358,7 @@
         </w:rPr>
         <w:t>Категории_рабочих</w:t>
       </w:r>
+      <w:proofErr w:type="spellEnd"/>
     </w:p>
     <w:p>
       <w:pPr>
@@ -9565,6 +9841,11 @@
       </w:r>
     </w:p>
     <w:p>
+      <w:pPr>
+        <w:rPr>
+          <w:lang w:val="en-US"/>
+        </w:rPr>
+      </w:pPr>
       <w:r>
         <w:rPr>
           <w:lang w:val="en-US"/>
@@ -9608,7 +9889,13 @@
         <w:t>"("id") ON DELETE CASCADE ON UPDATE RESTRICT;</w:t>
       </w:r>
     </w:p>
-    <w:p/>
+    <w:p>
+      <w:pPr>
+        <w:rPr>
+          <w:lang w:val="en-US"/>
+        </w:rPr>
+      </w:pPr>
+    </w:p>
     <w:p>
       <w:pPr>
         <w:pStyle w:val="a7"/>
@@ -9621,6 +9908,7 @@
           <w:szCs w:val="28"/>
         </w:rPr>
       </w:pPr>
+      <w:proofErr w:type="spellStart"/>
       <w:r>
         <w:rPr>
           <w:b/>
@@ -9630,6 +9918,7 @@
         </w:rPr>
         <w:t>Виды_изделий</w:t>
       </w:r>
+      <w:proofErr w:type="spellEnd"/>
     </w:p>
     <w:p>
       <w:pPr>
@@ -9718,6 +10007,7 @@
           <w:szCs w:val="28"/>
         </w:rPr>
       </w:pPr>
+      <w:proofErr w:type="spellStart"/>
       <w:r>
         <w:rPr>
           <w:b/>
@@ -9727,6 +10017,7 @@
         </w:rPr>
         <w:t>Модели_изделий</w:t>
       </w:r>
+      <w:proofErr w:type="spellEnd"/>
     </w:p>
     <w:p>
       <w:pPr>
@@ -9913,6 +10204,7 @@
           <w:szCs w:val="28"/>
         </w:rPr>
       </w:pPr>
+      <w:proofErr w:type="spellStart"/>
       <w:r>
         <w:rPr>
           <w:b/>
@@ -9922,6 +10214,7 @@
         </w:rPr>
         <w:t>Категории_самолетов</w:t>
       </w:r>
+      <w:proofErr w:type="spellEnd"/>
     </w:p>
     <w:p>
       <w:pPr>
@@ -10312,8 +10605,19 @@
           <w:sz w:val="28"/>
           <w:szCs w:val="28"/>
         </w:rPr>
-        <w:t xml:space="preserve"> Категории_ракет</w:t>
-      </w:r>
+        <w:t xml:space="preserve"> </w:t>
+      </w:r>
+      <w:proofErr w:type="spellStart"/>
+      <w:r>
+        <w:rPr>
+          <w:b/>
+          <w:bCs/>
+          <w:sz w:val="28"/>
+          <w:szCs w:val="28"/>
+        </w:rPr>
+        <w:t>Категории_ракет</w:t>
+      </w:r>
+      <w:proofErr w:type="spellEnd"/>
     </w:p>
     <w:p>
       <w:pPr>
@@ -11047,9 +11351,11 @@
         </w:rPr>
         <w:t>    "</w:t>
       </w:r>
+      <w:proofErr w:type="spellStart"/>
       <w:r>
         <w:t>аэро</w:t>
       </w:r>
+      <w:proofErr w:type="spellEnd"/>
       <w:r>
         <w:rPr>
           <w:lang w:val="en-US"/>
@@ -11065,9 +11371,11 @@
         </w:rPr>
         <w:t>" NUMERIC(5,2) NOT NULL CHECK ("</w:t>
       </w:r>
+      <w:proofErr w:type="spellStart"/>
       <w:r>
         <w:t>аэро</w:t>
       </w:r>
+      <w:proofErr w:type="spellEnd"/>
       <w:r>
         <w:rPr>
           <w:lang w:val="en-US"/>
@@ -11335,8 +11643,19 @@
           <w:sz w:val="28"/>
           <w:szCs w:val="28"/>
         </w:rPr>
-        <w:t xml:space="preserve"> Выпускаемые_изделия</w:t>
-      </w:r>
+        <w:t xml:space="preserve"> </w:t>
+      </w:r>
+      <w:proofErr w:type="spellStart"/>
+      <w:r>
+        <w:rPr>
+          <w:b/>
+          <w:bCs/>
+          <w:sz w:val="28"/>
+          <w:szCs w:val="28"/>
+        </w:rPr>
+        <w:t>Выпускаемые_изделия</w:t>
+      </w:r>
+      <w:proofErr w:type="spellEnd"/>
     </w:p>
     <w:p>
       <w:pPr>
@@ -11430,12 +11749,60 @@
         <w:t xml:space="preserve">    </w:t>
       </w:r>
       <w:r>
-        <w:t>"начало_производства" DATE NOT NULL CHECK ("начало_производства" &lt;= CURRENT_DATE),</w:t>
-      </w:r>
-    </w:p>
-    <w:p>
-      <w:r>
-        <w:t>    "дата_выпуска" DATE CHECK ("дата_выпуска" &gt;= "начало_производства" OR "дата_выпуска" IS NULL)</w:t>
+        <w:t>"</w:t>
+      </w:r>
+      <w:proofErr w:type="spellStart"/>
+      <w:r>
+        <w:t>начало_производства</w:t>
+      </w:r>
+      <w:proofErr w:type="spellEnd"/>
+      <w:r>
+        <w:t>" DATE NOT NULL CHECK ("</w:t>
+      </w:r>
+      <w:proofErr w:type="spellStart"/>
+      <w:r>
+        <w:t>начало_производства</w:t>
+      </w:r>
+      <w:proofErr w:type="spellEnd"/>
+      <w:r>
+        <w:t>" &lt;= CURRENT_DATE),</w:t>
+      </w:r>
+    </w:p>
+    <w:p>
+      <w:r>
+        <w:t>    "</w:t>
+      </w:r>
+      <w:proofErr w:type="spellStart"/>
+      <w:r>
+        <w:t>дата_выпуска</w:t>
+      </w:r>
+      <w:proofErr w:type="spellEnd"/>
+      <w:r>
+        <w:t>" DATE CHECK ("</w:t>
+      </w:r>
+      <w:proofErr w:type="spellStart"/>
+      <w:r>
+        <w:t>дата_выпуска</w:t>
+      </w:r>
+      <w:proofErr w:type="spellEnd"/>
+      <w:r>
+        <w:t>" &gt;= "</w:t>
+      </w:r>
+      <w:proofErr w:type="spellStart"/>
+      <w:r>
+        <w:t>начало_производства</w:t>
+      </w:r>
+      <w:proofErr w:type="spellEnd"/>
+      <w:r>
+        <w:t>" OR "</w:t>
+      </w:r>
+      <w:proofErr w:type="spellStart"/>
+      <w:r>
+        <w:t>дата_выпуска</w:t>
+      </w:r>
+      <w:proofErr w:type="spellEnd"/>
+      <w:r>
+        <w:t>" IS NULL)</w:t>
       </w:r>
     </w:p>
     <w:p>
@@ -11591,8 +11958,19 @@
           <w:sz w:val="28"/>
           <w:szCs w:val="28"/>
         </w:rPr>
-        <w:t xml:space="preserve"> Виды_работ_на_участке</w:t>
-      </w:r>
+        <w:t xml:space="preserve"> </w:t>
+      </w:r>
+      <w:proofErr w:type="spellStart"/>
+      <w:r>
+        <w:rPr>
+          <w:b/>
+          <w:bCs/>
+          <w:sz w:val="28"/>
+          <w:szCs w:val="28"/>
+        </w:rPr>
+        <w:t>Виды_работ_на_участке</w:t>
+      </w:r>
+      <w:proofErr w:type="spellEnd"/>
     </w:p>
     <w:p>
       <w:pPr>
@@ -11711,8 +12089,19 @@
           <w:sz w:val="28"/>
           <w:szCs w:val="28"/>
         </w:rPr>
-        <w:t xml:space="preserve"> Участки_цехов</w:t>
-      </w:r>
+        <w:t xml:space="preserve"> </w:t>
+      </w:r>
+      <w:proofErr w:type="spellStart"/>
+      <w:r>
+        <w:rPr>
+          <w:b/>
+          <w:bCs/>
+          <w:sz w:val="28"/>
+          <w:szCs w:val="28"/>
+        </w:rPr>
+        <w:t>Участки_цехов</w:t>
+      </w:r>
+      <w:proofErr w:type="spellEnd"/>
     </w:p>
     <w:p>
       <w:pPr>
@@ -11930,8 +12319,19 @@
           <w:sz w:val="28"/>
           <w:szCs w:val="28"/>
         </w:rPr>
-        <w:t xml:space="preserve"> Мастера_участка</w:t>
-      </w:r>
+        <w:t xml:space="preserve"> </w:t>
+      </w:r>
+      <w:proofErr w:type="spellStart"/>
+      <w:r>
+        <w:rPr>
+          <w:b/>
+          <w:bCs/>
+          <w:sz w:val="28"/>
+          <w:szCs w:val="28"/>
+        </w:rPr>
+        <w:t>Мастера_участка</w:t>
+      </w:r>
+      <w:proofErr w:type="spellEnd"/>
     </w:p>
     <w:p>
       <w:pPr>
@@ -12108,8 +12508,19 @@
           <w:sz w:val="28"/>
           <w:szCs w:val="28"/>
         </w:rPr>
-        <w:t xml:space="preserve"> План_сборки</w:t>
-      </w:r>
+        <w:t xml:space="preserve"> </w:t>
+      </w:r>
+      <w:proofErr w:type="spellStart"/>
+      <w:r>
+        <w:rPr>
+          <w:b/>
+          <w:bCs/>
+          <w:sz w:val="28"/>
+          <w:szCs w:val="28"/>
+        </w:rPr>
+        <w:t>План_сборки</w:t>
+      </w:r>
+      <w:proofErr w:type="spellEnd"/>
     </w:p>
     <w:p>
       <w:pPr>
@@ -12286,8 +12697,19 @@
           <w:sz w:val="28"/>
           <w:szCs w:val="28"/>
         </w:rPr>
-        <w:t xml:space="preserve"> Выполненные_работы</w:t>
-      </w:r>
+        <w:t xml:space="preserve"> </w:t>
+      </w:r>
+      <w:proofErr w:type="spellStart"/>
+      <w:r>
+        <w:rPr>
+          <w:b/>
+          <w:bCs/>
+          <w:sz w:val="28"/>
+          <w:szCs w:val="28"/>
+        </w:rPr>
+        <w:t>Выполненные_работы</w:t>
+      </w:r>
+      <w:proofErr w:type="spellEnd"/>
     </w:p>
     <w:p>
       <w:pPr>
@@ -12564,8 +12986,19 @@
           <w:sz w:val="28"/>
           <w:szCs w:val="28"/>
         </w:rPr>
-        <w:t xml:space="preserve"> Виды_испытательного_оборудования</w:t>
-      </w:r>
+        <w:t xml:space="preserve"> </w:t>
+      </w:r>
+      <w:proofErr w:type="spellStart"/>
+      <w:r>
+        <w:rPr>
+          <w:b/>
+          <w:bCs/>
+          <w:sz w:val="28"/>
+          <w:szCs w:val="28"/>
+        </w:rPr>
+        <w:t>Виды_испытательного_оборудования</w:t>
+      </w:r>
+      <w:proofErr w:type="spellEnd"/>
     </w:p>
     <w:p>
       <w:pPr>
@@ -12763,8 +13196,19 @@
           <w:sz w:val="28"/>
           <w:szCs w:val="28"/>
         </w:rPr>
-        <w:t xml:space="preserve"> Лаборатория_цех</w:t>
-      </w:r>
+        <w:t xml:space="preserve"> </w:t>
+      </w:r>
+      <w:proofErr w:type="spellStart"/>
+      <w:r>
+        <w:rPr>
+          <w:b/>
+          <w:bCs/>
+          <w:sz w:val="28"/>
+          <w:szCs w:val="28"/>
+        </w:rPr>
+        <w:t>Лаборатория_цех</w:t>
+      </w:r>
+      <w:proofErr w:type="spellEnd"/>
     </w:p>
     <w:p>
       <w:pPr>
@@ -13043,8 +13487,19 @@
           <w:sz w:val="28"/>
           <w:szCs w:val="28"/>
         </w:rPr>
-        <w:t xml:space="preserve"> Набор_испытаний</w:t>
-      </w:r>
+        <w:t xml:space="preserve"> </w:t>
+      </w:r>
+      <w:proofErr w:type="spellStart"/>
+      <w:r>
+        <w:rPr>
+          <w:b/>
+          <w:bCs/>
+          <w:sz w:val="28"/>
+          <w:szCs w:val="28"/>
+        </w:rPr>
+        <w:t>Набор_испытаний</w:t>
+      </w:r>
+      <w:proofErr w:type="spellEnd"/>
     </w:p>
     <w:p>
       <w:pPr>
@@ -13201,7 +13656,15 @@
     </w:p>
     <w:p>
       <w:r>
-        <w:t>    UNIQUE ("модель", "вид_испытания")</w:t>
+        <w:t>    UNIQUE ("модель", "</w:t>
+      </w:r>
+      <w:proofErr w:type="spellStart"/>
+      <w:r>
+        <w:t>вид_испытания</w:t>
+      </w:r>
+      <w:proofErr w:type="spellEnd"/>
+      <w:r>
+        <w:t>")</w:t>
       </w:r>
     </w:p>
     <w:p>
@@ -13237,8 +13700,19 @@
           <w:sz w:val="28"/>
           <w:szCs w:val="28"/>
         </w:rPr>
-        <w:t xml:space="preserve"> Испытательное_оборудование</w:t>
-      </w:r>
+        <w:t xml:space="preserve"> </w:t>
+      </w:r>
+      <w:proofErr w:type="spellStart"/>
+      <w:r>
+        <w:rPr>
+          <w:b/>
+          <w:bCs/>
+          <w:sz w:val="28"/>
+          <w:szCs w:val="28"/>
+        </w:rPr>
+        <w:t>Испытательное_оборудование</w:t>
+      </w:r>
+      <w:proofErr w:type="spellEnd"/>
     </w:p>
     <w:p>
       <w:pPr>
@@ -13684,6 +14158,302 @@
         </w:rPr>
       </w:pPr>
     </w:p>
+    <w:p>
+      <w:pPr>
+        <w:rPr>
+          <w:lang w:val="en-US"/>
+        </w:rPr>
+      </w:pPr>
+    </w:p>
+    <w:p>
+      <w:pPr>
+        <w:rPr>
+          <w:lang w:val="en-US"/>
+        </w:rPr>
+      </w:pPr>
+    </w:p>
+    <w:p>
+      <w:pPr>
+        <w:rPr>
+          <w:lang w:val="en-US"/>
+        </w:rPr>
+      </w:pPr>
+    </w:p>
+    <w:p>
+      <w:pPr>
+        <w:rPr>
+          <w:lang w:val="en-US"/>
+        </w:rPr>
+      </w:pPr>
+    </w:p>
+    <w:p>
+      <w:pPr>
+        <w:rPr>
+          <w:lang w:val="en-US"/>
+        </w:rPr>
+      </w:pPr>
+    </w:p>
+    <w:p>
+      <w:pPr>
+        <w:rPr>
+          <w:lang w:val="en-US"/>
+        </w:rPr>
+      </w:pPr>
+    </w:p>
+    <w:p>
+      <w:pPr>
+        <w:rPr>
+          <w:lang w:val="en-US"/>
+        </w:rPr>
+      </w:pPr>
+    </w:p>
+    <w:p>
+      <w:pPr>
+        <w:rPr>
+          <w:lang w:val="en-US"/>
+        </w:rPr>
+      </w:pPr>
+    </w:p>
+    <w:p>
+      <w:pPr>
+        <w:rPr>
+          <w:lang w:val="en-US"/>
+        </w:rPr>
+      </w:pPr>
+    </w:p>
+    <w:p>
+      <w:pPr>
+        <w:rPr>
+          <w:lang w:val="en-US"/>
+        </w:rPr>
+      </w:pPr>
+    </w:p>
+    <w:p>
+      <w:pPr>
+        <w:rPr>
+          <w:lang w:val="en-US"/>
+        </w:rPr>
+      </w:pPr>
+    </w:p>
+    <w:p>
+      <w:pPr>
+        <w:rPr>
+          <w:lang w:val="en-US"/>
+        </w:rPr>
+      </w:pPr>
+    </w:p>
+    <w:p>
+      <w:pPr>
+        <w:rPr>
+          <w:lang w:val="en-US"/>
+        </w:rPr>
+      </w:pPr>
+    </w:p>
+    <w:p>
+      <w:pPr>
+        <w:rPr>
+          <w:lang w:val="en-US"/>
+        </w:rPr>
+      </w:pPr>
+    </w:p>
+    <w:p>
+      <w:pPr>
+        <w:rPr>
+          <w:lang w:val="en-US"/>
+        </w:rPr>
+      </w:pPr>
+    </w:p>
+    <w:p>
+      <w:pPr>
+        <w:rPr>
+          <w:lang w:val="en-US"/>
+        </w:rPr>
+      </w:pPr>
+    </w:p>
+    <w:p>
+      <w:pPr>
+        <w:rPr>
+          <w:lang w:val="en-US"/>
+        </w:rPr>
+      </w:pPr>
+    </w:p>
+    <w:p>
+      <w:pPr>
+        <w:rPr>
+          <w:lang w:val="en-US"/>
+        </w:rPr>
+      </w:pPr>
+    </w:p>
+    <w:p>
+      <w:pPr>
+        <w:rPr>
+          <w:lang w:val="en-US"/>
+        </w:rPr>
+      </w:pPr>
+    </w:p>
+    <w:p>
+      <w:pPr>
+        <w:rPr>
+          <w:lang w:val="en-US"/>
+        </w:rPr>
+      </w:pPr>
+    </w:p>
+    <w:p>
+      <w:pPr>
+        <w:rPr>
+          <w:lang w:val="en-US"/>
+        </w:rPr>
+      </w:pPr>
+    </w:p>
+    <w:p>
+      <w:pPr>
+        <w:rPr>
+          <w:lang w:val="en-US"/>
+        </w:rPr>
+      </w:pPr>
+    </w:p>
+    <w:p>
+      <w:pPr>
+        <w:rPr>
+          <w:lang w:val="en-US"/>
+        </w:rPr>
+      </w:pPr>
+    </w:p>
+    <w:p>
+      <w:pPr>
+        <w:rPr>
+          <w:lang w:val="en-US"/>
+        </w:rPr>
+      </w:pPr>
+    </w:p>
+    <w:p>
+      <w:pPr>
+        <w:rPr>
+          <w:lang w:val="en-US"/>
+        </w:rPr>
+      </w:pPr>
+    </w:p>
+    <w:p>
+      <w:pPr>
+        <w:rPr>
+          <w:lang w:val="en-US"/>
+        </w:rPr>
+      </w:pPr>
+    </w:p>
+    <w:p>
+      <w:pPr>
+        <w:pStyle w:val="2"/>
+      </w:pPr>
+      <w:r>
+        <w:lastRenderedPageBreak/>
+        <w:t xml:space="preserve">СОЗДАНИЕ </w:t>
+      </w:r>
+      <w:r>
+        <w:t>ТРИГГЕРОВ</w:t>
+      </w:r>
+    </w:p>
+    <w:p>
+      <w:pPr>
+        <w:pStyle w:val="a7"/>
+        <w:numPr>
+          <w:ilvl w:val="0"/>
+          <w:numId w:val="36"/>
+        </w:numPr>
+        <w:rPr>
+          <w:sz w:val="28"/>
+          <w:szCs w:val="28"/>
+        </w:rPr>
+      </w:pPr>
+      <w:r>
+        <w:rPr>
+          <w:b/>
+          <w:bCs/>
+          <w:sz w:val="28"/>
+          <w:szCs w:val="28"/>
+        </w:rPr>
+        <w:t>Уникальность человека среди рабочих и ИТ персонала</w:t>
+      </w:r>
+    </w:p>
+    <w:p>
+      <w:pPr>
+        <w:pStyle w:val="a7"/>
+        <w:numPr>
+          <w:ilvl w:val="0"/>
+          <w:numId w:val="36"/>
+        </w:numPr>
+        <w:rPr>
+          <w:sz w:val="28"/>
+          <w:szCs w:val="28"/>
+        </w:rPr>
+      </w:pPr>
+      <w:r>
+        <w:rPr>
+          <w:b/>
+          <w:bCs/>
+          <w:sz w:val="28"/>
+          <w:szCs w:val="28"/>
+        </w:rPr>
+        <w:t>Бригадир принадлежит бригаде, в которой он бригадир</w:t>
+      </w:r>
+    </w:p>
+    <w:p>
+      <w:pPr>
+        <w:pStyle w:val="a7"/>
+        <w:numPr>
+          <w:ilvl w:val="0"/>
+          <w:numId w:val="36"/>
+        </w:numPr>
+        <w:rPr>
+          <w:sz w:val="28"/>
+          <w:szCs w:val="28"/>
+        </w:rPr>
+      </w:pPr>
+      <w:r>
+        <w:rPr>
+          <w:b/>
+          <w:bCs/>
+          <w:sz w:val="28"/>
+          <w:szCs w:val="28"/>
+        </w:rPr>
+        <w:t>Уникальность модели изделия среди всех её видов</w:t>
+      </w:r>
+    </w:p>
+    <w:p>
+      <w:pPr>
+        <w:pStyle w:val="a7"/>
+        <w:numPr>
+          <w:ilvl w:val="0"/>
+          <w:numId w:val="36"/>
+        </w:numPr>
+        <w:rPr>
+          <w:sz w:val="28"/>
+          <w:szCs w:val="28"/>
+        </w:rPr>
+      </w:pPr>
+      <w:r>
+        <w:rPr>
+          <w:b/>
+          <w:bCs/>
+          <w:sz w:val="28"/>
+          <w:szCs w:val="28"/>
+        </w:rPr>
+        <w:t>Соответствие вида изделия в модели с таблицей этого вида</w:t>
+      </w:r>
+    </w:p>
+    <w:p>
+      <w:pPr>
+        <w:pStyle w:val="a7"/>
+        <w:numPr>
+          <w:ilvl w:val="0"/>
+          <w:numId w:val="36"/>
+        </w:numPr>
+        <w:rPr>
+          <w:sz w:val="28"/>
+          <w:szCs w:val="28"/>
+        </w:rPr>
+      </w:pPr>
+    </w:p>
+    <w:p/>
     <w:sectPr>
       <w:pgSz w:w="11906" w:h="16838"/>
       <w:pgMar w:top="1134" w:right="850" w:bottom="1134" w:left="1701" w:header="708" w:footer="708" w:gutter="0"/>
@@ -16798,6 +17568,92 @@
     </w:lvl>
   </w:abstractNum>
   <w:abstractNum w:abstractNumId="34" w15:restartNumberingAfterBreak="0">
+    <w:nsid w:val="7F0B2666"/>
+    <w:multiLevelType w:val="hybridMultilevel"/>
+    <w:tmpl w:val="BE36C384"/>
+    <w:lvl w:ilvl="0" w:tplc="0419000F">
+      <w:start w:val="1"/>
+      <w:numFmt w:val="decimal"/>
+      <w:lvlText w:val="%1."/>
+      <w:lvlJc w:val="left"/>
+      <w:pPr>
+        <w:ind w:left="720" w:hanging="360"/>
+      </w:pPr>
+    </w:lvl>
+    <w:lvl w:ilvl="1" w:tplc="04190019" w:tentative="1">
+      <w:start w:val="1"/>
+      <w:numFmt w:val="lowerLetter"/>
+      <w:lvlText w:val="%2."/>
+      <w:lvlJc w:val="left"/>
+      <w:pPr>
+        <w:ind w:left="1440" w:hanging="360"/>
+      </w:pPr>
+    </w:lvl>
+    <w:lvl w:ilvl="2" w:tplc="0419001B" w:tentative="1">
+      <w:start w:val="1"/>
+      <w:numFmt w:val="lowerRoman"/>
+      <w:lvlText w:val="%3."/>
+      <w:lvlJc w:val="right"/>
+      <w:pPr>
+        <w:ind w:left="2160" w:hanging="180"/>
+      </w:pPr>
+    </w:lvl>
+    <w:lvl w:ilvl="3" w:tplc="0419000F" w:tentative="1">
+      <w:start w:val="1"/>
+      <w:numFmt w:val="decimal"/>
+      <w:lvlText w:val="%4."/>
+      <w:lvlJc w:val="left"/>
+      <w:pPr>
+        <w:ind w:left="2880" w:hanging="360"/>
+      </w:pPr>
+    </w:lvl>
+    <w:lvl w:ilvl="4" w:tplc="04190019" w:tentative="1">
+      <w:start w:val="1"/>
+      <w:numFmt w:val="lowerLetter"/>
+      <w:lvlText w:val="%5."/>
+      <w:lvlJc w:val="left"/>
+      <w:pPr>
+        <w:ind w:left="3600" w:hanging="360"/>
+      </w:pPr>
+    </w:lvl>
+    <w:lvl w:ilvl="5" w:tplc="0419001B" w:tentative="1">
+      <w:start w:val="1"/>
+      <w:numFmt w:val="lowerRoman"/>
+      <w:lvlText w:val="%6."/>
+      <w:lvlJc w:val="right"/>
+      <w:pPr>
+        <w:ind w:left="4320" w:hanging="180"/>
+      </w:pPr>
+    </w:lvl>
+    <w:lvl w:ilvl="6" w:tplc="0419000F" w:tentative="1">
+      <w:start w:val="1"/>
+      <w:numFmt w:val="decimal"/>
+      <w:lvlText w:val="%7."/>
+      <w:lvlJc w:val="left"/>
+      <w:pPr>
+        <w:ind w:left="5040" w:hanging="360"/>
+      </w:pPr>
+    </w:lvl>
+    <w:lvl w:ilvl="7" w:tplc="04190019" w:tentative="1">
+      <w:start w:val="1"/>
+      <w:numFmt w:val="lowerLetter"/>
+      <w:lvlText w:val="%8."/>
+      <w:lvlJc w:val="left"/>
+      <w:pPr>
+        <w:ind w:left="5760" w:hanging="360"/>
+      </w:pPr>
+    </w:lvl>
+    <w:lvl w:ilvl="8" w:tplc="0419001B" w:tentative="1">
+      <w:start w:val="1"/>
+      <w:numFmt w:val="lowerRoman"/>
+      <w:lvlText w:val="%9."/>
+      <w:lvlJc w:val="right"/>
+      <w:pPr>
+        <w:ind w:left="6480" w:hanging="180"/>
+      </w:pPr>
+    </w:lvl>
+  </w:abstractNum>
+  <w:abstractNum w:abstractNumId="35" w15:restartNumberingAfterBreak="0">
     <w:nsid w:val="7F7A3187"/>
     <w:multiLevelType w:val="hybridMultilevel"/>
     <w:tmpl w:val="B8D08DB0"/>
@@ -16985,13 +17841,16 @@
     <w:abstractNumId w:val="22"/>
   </w:num>
   <w:num w:numId="33" w16cid:durableId="955522778">
-    <w:abstractNumId w:val="34"/>
+    <w:abstractNumId w:val="35"/>
   </w:num>
   <w:num w:numId="34" w16cid:durableId="926496118">
     <w:abstractNumId w:val="6"/>
   </w:num>
   <w:num w:numId="35" w16cid:durableId="538470595">
     <w:abstractNumId w:val="0"/>
+  </w:num>
+  <w:num w:numId="36" w16cid:durableId="2108571311">
+    <w:abstractNumId w:val="34"/>
   </w:num>
 </w:numbering>
 </file>
@@ -17604,6 +18463,7 @@
   <w:style w:type="character" w:default="1" w:styleId="a0">
     <w:name w:val="Default Paragraph Font"/>
     <w:uiPriority w:val="1"/>
+    <w:semiHidden/>
     <w:unhideWhenUsed/>
   </w:style>
   <w:style w:type="table" w:default="1" w:styleId="a1">

</xml_diff>

<commit_message>
add base triggers description
</commit_message>
<xml_diff>
--- a/DB/Client-server/docs/doc.docx
+++ b/DB/Client-server/docs/doc.docx
@@ -330,7 +330,6 @@
           <w:szCs w:val="28"/>
         </w:rPr>
       </w:pPr>
-      <w:proofErr w:type="spellStart"/>
       <w:r>
         <w:rPr>
           <w:rFonts w:cs="Times New Roman"/>
@@ -339,7 +338,6 @@
         </w:rPr>
         <w:t>С.А.Рылов</w:t>
       </w:r>
-      <w:proofErr w:type="spellEnd"/>
     </w:p>
     <w:p>
       <w:pPr>
@@ -530,8 +528,8 @@
         <w:t>5</w:t>
       </w:r>
     </w:p>
-    <w:bookmarkStart w:id="6" w:name="_Toc152230026" w:displacedByCustomXml="next"/>
-    <w:bookmarkStart w:id="7" w:name="_Toc192577566" w:displacedByCustomXml="next"/>
+    <w:bookmarkStart w:id="6" w:name="_Toc192577566" w:displacedByCustomXml="next"/>
+    <w:bookmarkStart w:id="7" w:name="_Toc152230026" w:displacedByCustomXml="next"/>
     <w:sdt>
       <w:sdtPr>
         <w:rPr>
@@ -1895,11 +1893,9 @@
             <w:tcW w:w="3261" w:type="dxa"/>
           </w:tcPr>
           <w:p>
-            <w:proofErr w:type="spellStart"/>
             <w:r>
               <w:t>Категории_ИТ_персонала</w:t>
             </w:r>
-            <w:proofErr w:type="spellEnd"/>
           </w:p>
         </w:tc>
         <w:tc>
@@ -1929,11 +1925,9 @@
             <w:tcW w:w="3261" w:type="dxa"/>
           </w:tcPr>
           <w:p>
-            <w:proofErr w:type="spellStart"/>
             <w:r>
               <w:t>Категории_рабочих</w:t>
             </w:r>
-            <w:proofErr w:type="spellEnd"/>
           </w:p>
         </w:tc>
         <w:tc>
@@ -1963,11 +1957,9 @@
             <w:tcW w:w="3261" w:type="dxa"/>
           </w:tcPr>
           <w:p>
-            <w:proofErr w:type="spellStart"/>
             <w:r>
               <w:t>ИТ_персонал</w:t>
             </w:r>
-            <w:proofErr w:type="spellEnd"/>
           </w:p>
         </w:tc>
         <w:tc>
@@ -1976,15 +1968,7 @@
           </w:tcPr>
           <w:p>
             <w:r>
-              <w:t xml:space="preserve">Список людей </w:t>
-            </w:r>
-            <w:proofErr w:type="spellStart"/>
-            <w:r>
-              <w:t>инженерно_технического</w:t>
-            </w:r>
-            <w:proofErr w:type="spellEnd"/>
-            <w:r>
-              <w:t xml:space="preserve"> персонала</w:t>
+              <w:t>Список людей инженерно_технического персонала</w:t>
             </w:r>
           </w:p>
         </w:tc>
@@ -2104,11 +2088,9 @@
             <w:tcW w:w="3261" w:type="dxa"/>
           </w:tcPr>
           <w:p>
-            <w:proofErr w:type="spellStart"/>
             <w:r>
               <w:t>Категории_самолетов</w:t>
             </w:r>
-            <w:proofErr w:type="spellEnd"/>
           </w:p>
         </w:tc>
         <w:tc>
@@ -2170,11 +2152,9 @@
             <w:tcW w:w="3261" w:type="dxa"/>
           </w:tcPr>
           <w:p>
-            <w:proofErr w:type="spellStart"/>
             <w:r>
               <w:t>Категории_ракет</w:t>
             </w:r>
-            <w:proofErr w:type="spellEnd"/>
           </w:p>
         </w:tc>
         <w:tc>
@@ -2364,11 +2344,9 @@
             <w:tcW w:w="3261" w:type="dxa"/>
           </w:tcPr>
           <w:p>
-            <w:proofErr w:type="spellStart"/>
             <w:r>
               <w:t>Модели_изделий</w:t>
             </w:r>
-            <w:proofErr w:type="spellEnd"/>
           </w:p>
         </w:tc>
         <w:tc>
@@ -2398,11 +2376,9 @@
             <w:tcW w:w="3261" w:type="dxa"/>
           </w:tcPr>
           <w:p>
-            <w:proofErr w:type="spellStart"/>
             <w:r>
               <w:t>Выпускаемые_изделия</w:t>
             </w:r>
-            <w:proofErr w:type="spellEnd"/>
           </w:p>
         </w:tc>
         <w:tc>
@@ -2464,11 +2440,9 @@
             <w:tcW w:w="3261" w:type="dxa"/>
           </w:tcPr>
           <w:p>
-            <w:proofErr w:type="spellStart"/>
             <w:r>
               <w:t>Участки_цехов</w:t>
             </w:r>
-            <w:proofErr w:type="spellEnd"/>
           </w:p>
         </w:tc>
         <w:tc>
@@ -2498,11 +2472,9 @@
             <w:tcW w:w="3261" w:type="dxa"/>
           </w:tcPr>
           <w:p>
-            <w:proofErr w:type="spellStart"/>
             <w:r>
               <w:t>Мастера_участка</w:t>
             </w:r>
-            <w:proofErr w:type="spellEnd"/>
           </w:p>
         </w:tc>
         <w:tc>
@@ -2532,11 +2504,9 @@
             <w:tcW w:w="3261" w:type="dxa"/>
           </w:tcPr>
           <w:p>
-            <w:proofErr w:type="spellStart"/>
             <w:r>
               <w:t>Виды_работ_на_участке</w:t>
             </w:r>
-            <w:proofErr w:type="spellEnd"/>
           </w:p>
         </w:tc>
         <w:tc>
@@ -2601,11 +2571,9 @@
             <w:tcW w:w="3261" w:type="dxa"/>
           </w:tcPr>
           <w:p>
-            <w:proofErr w:type="spellStart"/>
             <w:r>
               <w:t>План_сборки</w:t>
             </w:r>
-            <w:proofErr w:type="spellEnd"/>
           </w:p>
         </w:tc>
         <w:tc>
@@ -2635,11 +2603,9 @@
             <w:tcW w:w="3261" w:type="dxa"/>
           </w:tcPr>
           <w:p>
-            <w:proofErr w:type="spellStart"/>
             <w:r>
               <w:t>Набор_испытаний</w:t>
             </w:r>
-            <w:proofErr w:type="spellEnd"/>
           </w:p>
         </w:tc>
         <w:tc>
@@ -2733,11 +2699,9 @@
             <w:tcW w:w="3261" w:type="dxa"/>
           </w:tcPr>
           <w:p>
-            <w:proofErr w:type="spellStart"/>
             <w:r>
               <w:t>Виды_испытательного_оборудования</w:t>
             </w:r>
-            <w:proofErr w:type="spellEnd"/>
           </w:p>
         </w:tc>
         <w:tc>
@@ -2767,11 +2731,9 @@
             <w:tcW w:w="3261" w:type="dxa"/>
           </w:tcPr>
           <w:p>
-            <w:proofErr w:type="spellStart"/>
             <w:r>
               <w:t>Испытательное_оборудование</w:t>
             </w:r>
-            <w:proofErr w:type="spellEnd"/>
           </w:p>
         </w:tc>
         <w:tc>
@@ -2833,11 +2795,9 @@
             <w:tcW w:w="3261" w:type="dxa"/>
           </w:tcPr>
           <w:p>
-            <w:proofErr w:type="spellStart"/>
             <w:r>
               <w:t>Цех_лаборатория</w:t>
             </w:r>
-            <w:proofErr w:type="spellEnd"/>
           </w:p>
         </w:tc>
         <w:tc>
@@ -3009,11 +2969,9 @@
             <w:tcW w:w="3319" w:type="dxa"/>
           </w:tcPr>
           <w:p>
-            <w:proofErr w:type="spellStart"/>
             <w:r>
               <w:t>Виды_изделий</w:t>
             </w:r>
-            <w:proofErr w:type="spellEnd"/>
           </w:p>
         </w:tc>
         <w:tc>
@@ -3065,11 +3023,9 @@
             <w:tcW w:w="3319" w:type="dxa"/>
           </w:tcPr>
           <w:p>
-            <w:proofErr w:type="spellStart"/>
             <w:r>
               <w:t>Модели_изделий</w:t>
             </w:r>
-            <w:proofErr w:type="spellEnd"/>
           </w:p>
         </w:tc>
         <w:tc>
@@ -3097,11 +3053,9 @@
             </w:r>
           </w:p>
           <w:p>
-            <w:proofErr w:type="spellStart"/>
             <w:r>
               <w:t>Дата_разработки</w:t>
             </w:r>
-            <w:proofErr w:type="spellEnd"/>
           </w:p>
           <w:p>
             <w:r>
@@ -3146,11 +3100,9 @@
             <w:tcW w:w="3319" w:type="dxa"/>
           </w:tcPr>
           <w:p>
-            <w:proofErr w:type="spellStart"/>
             <w:r>
               <w:t>Выпускаемые_изделия</w:t>
             </w:r>
-            <w:proofErr w:type="spellEnd"/>
           </w:p>
         </w:tc>
         <w:tc>
@@ -3173,18 +3125,14 @@
             </w:r>
           </w:p>
           <w:p>
-            <w:proofErr w:type="spellStart"/>
             <w:r>
               <w:t>Начало_производства</w:t>
             </w:r>
-            <w:proofErr w:type="spellEnd"/>
-          </w:p>
-          <w:p>
-            <w:proofErr w:type="spellStart"/>
+          </w:p>
+          <w:p>
             <w:r>
               <w:t>Дата_выпуска</w:t>
             </w:r>
-            <w:proofErr w:type="spellEnd"/>
           </w:p>
         </w:tc>
         <w:tc>
@@ -3222,11 +3170,9 @@
             <w:tcW w:w="3319" w:type="dxa"/>
           </w:tcPr>
           <w:p>
-            <w:proofErr w:type="spellStart"/>
             <w:r>
               <w:t>Категории_самолетов</w:t>
             </w:r>
-            <w:proofErr w:type="spellEnd"/>
           </w:p>
         </w:tc>
         <w:tc>
@@ -3309,28 +3255,19 @@
             </w:r>
           </w:p>
           <w:p>
-            <w:proofErr w:type="spellStart"/>
             <w:r>
               <w:t>Размах_крыла</w:t>
             </w:r>
-            <w:proofErr w:type="spellEnd"/>
-          </w:p>
-          <w:p>
-            <w:r>
-              <w:t>Кол-</w:t>
-            </w:r>
-            <w:proofErr w:type="spellStart"/>
-            <w:r>
-              <w:t>во_мест</w:t>
-            </w:r>
-            <w:proofErr w:type="spellEnd"/>
-          </w:p>
-          <w:p>
-            <w:proofErr w:type="spellStart"/>
+          </w:p>
+          <w:p>
+            <w:r>
+              <w:t>Кол-во_мест</w:t>
+            </w:r>
+          </w:p>
+          <w:p>
             <w:r>
               <w:t>Макс_скорость</w:t>
             </w:r>
-            <w:proofErr w:type="spellEnd"/>
           </w:p>
         </w:tc>
         <w:tc>
@@ -3370,11 +3307,9 @@
             <w:tcW w:w="3319" w:type="dxa"/>
           </w:tcPr>
           <w:p>
-            <w:proofErr w:type="spellStart"/>
             <w:r>
               <w:t>Категории_ракет</w:t>
             </w:r>
-            <w:proofErr w:type="spellEnd"/>
           </w:p>
         </w:tc>
         <w:tc>
@@ -3534,18 +3469,14 @@
             </w:r>
           </w:p>
           <w:p>
-            <w:proofErr w:type="spellStart"/>
             <w:r>
               <w:t>Высота_подъёма</w:t>
             </w:r>
-            <w:proofErr w:type="spellEnd"/>
-          </w:p>
-          <w:p>
-            <w:proofErr w:type="spellStart"/>
+          </w:p>
+          <w:p>
             <w:r>
               <w:t>Макс_скорость</w:t>
             </w:r>
-            <w:proofErr w:type="spellEnd"/>
           </w:p>
         </w:tc>
         <w:tc>
@@ -3611,25 +3542,19 @@
             </w:r>
           </w:p>
           <w:p>
-            <w:proofErr w:type="spellStart"/>
             <w:r>
               <w:t>Размах_крыла</w:t>
             </w:r>
-            <w:proofErr w:type="spellEnd"/>
-          </w:p>
-          <w:p>
-            <w:proofErr w:type="spellStart"/>
+          </w:p>
+          <w:p>
             <w:r>
               <w:t>Макс_скорость</w:t>
             </w:r>
-            <w:proofErr w:type="spellEnd"/>
-          </w:p>
-          <w:p>
-            <w:proofErr w:type="spellStart"/>
+          </w:p>
+          <w:p>
             <w:r>
               <w:t>Аэро_качество</w:t>
             </w:r>
-            <w:proofErr w:type="spellEnd"/>
           </w:p>
         </w:tc>
         <w:tc>
@@ -3700,19 +3625,13 @@
             </w:r>
           </w:p>
           <w:p>
-            <w:proofErr w:type="spellStart"/>
             <w:r>
               <w:t>Макс_скорость</w:t>
             </w:r>
-            <w:proofErr w:type="spellEnd"/>
             <w:r>
               <w:br/>
-            </w:r>
-            <w:proofErr w:type="spellStart"/>
-            <w:r>
               <w:t>Угол_веера</w:t>
             </w:r>
-            <w:proofErr w:type="spellEnd"/>
           </w:p>
         </w:tc>
         <w:tc>
@@ -3747,11 +3666,9 @@
             <w:tcW w:w="3319" w:type="dxa"/>
           </w:tcPr>
           <w:p>
-            <w:proofErr w:type="spellStart"/>
             <w:r>
               <w:t>Категории_ИТ_персонала</w:t>
             </w:r>
-            <w:proofErr w:type="spellEnd"/>
           </w:p>
         </w:tc>
         <w:tc>
@@ -3803,11 +3720,9 @@
             <w:tcW w:w="3319" w:type="dxa"/>
           </w:tcPr>
           <w:p>
-            <w:proofErr w:type="spellStart"/>
             <w:r>
               <w:t>Категории_рабочих</w:t>
             </w:r>
-            <w:proofErr w:type="spellEnd"/>
           </w:p>
         </w:tc>
         <w:tc>
@@ -3893,35 +3808,24 @@
             </w:r>
           </w:p>
           <w:p>
-            <w:proofErr w:type="spellStart"/>
             <w:r>
               <w:t>Дата_рождения</w:t>
             </w:r>
-            <w:proofErr w:type="spellEnd"/>
-          </w:p>
-          <w:p>
-            <w:r>
-              <w:t>Кол-</w:t>
-            </w:r>
-            <w:proofErr w:type="spellStart"/>
-            <w:r>
-              <w:t>во_детей</w:t>
-            </w:r>
-            <w:proofErr w:type="spellEnd"/>
-          </w:p>
-          <w:p>
-            <w:proofErr w:type="spellStart"/>
+          </w:p>
+          <w:p>
+            <w:r>
+              <w:t>Кол-во_детей</w:t>
+            </w:r>
+          </w:p>
+          <w:p>
             <w:r>
               <w:t>Дата_устройства</w:t>
             </w:r>
-            <w:proofErr w:type="spellEnd"/>
-          </w:p>
-          <w:p>
-            <w:proofErr w:type="spellStart"/>
+          </w:p>
+          <w:p>
             <w:r>
               <w:t>Дата_увольнения</w:t>
             </w:r>
-            <w:proofErr w:type="spellEnd"/>
           </w:p>
         </w:tc>
         <w:tc>
@@ -3966,11 +3870,9 @@
             <w:tcW w:w="3319" w:type="dxa"/>
           </w:tcPr>
           <w:p>
-            <w:proofErr w:type="spellStart"/>
             <w:r>
               <w:t>ИТ_персонал</w:t>
             </w:r>
-            <w:proofErr w:type="spellEnd"/>
           </w:p>
         </w:tc>
         <w:tc>
@@ -4108,18 +4010,14 @@
             </w:r>
           </w:p>
           <w:p>
-            <w:proofErr w:type="spellStart"/>
             <w:r>
               <w:t>Физическая_форма</w:t>
             </w:r>
-            <w:proofErr w:type="spellEnd"/>
-          </w:p>
-          <w:p>
-            <w:proofErr w:type="spellStart"/>
+          </w:p>
+          <w:p>
             <w:r>
               <w:t>Размер_спецодежды</w:t>
             </w:r>
-            <w:proofErr w:type="spellEnd"/>
           </w:p>
         </w:tc>
         <w:tc>
@@ -4248,11 +4146,9 @@
             </w:r>
           </w:p>
           <w:p>
-            <w:proofErr w:type="spellStart"/>
             <w:r>
               <w:t>Начальник_цеха</w:t>
             </w:r>
-            <w:proofErr w:type="spellEnd"/>
           </w:p>
         </w:tc>
         <w:tc>
@@ -4266,13 +4162,8 @@
           </w:p>
           <w:p>
             <w:r>
-              <w:t xml:space="preserve">ИД </w:t>
-            </w:r>
-            <w:proofErr w:type="spellStart"/>
-            <w:r>
-              <w:t>ИТ_персонала</w:t>
-            </w:r>
-            <w:proofErr w:type="spellEnd"/>
+              <w:t>ИД ИТ_персонала</w:t>
+            </w:r>
           </w:p>
         </w:tc>
       </w:tr>
@@ -4282,11 +4173,9 @@
             <w:tcW w:w="3319" w:type="dxa"/>
           </w:tcPr>
           <w:p>
-            <w:proofErr w:type="spellStart"/>
             <w:r>
               <w:t>Виды_работ_на_участке</w:t>
             </w:r>
-            <w:proofErr w:type="spellEnd"/>
           </w:p>
         </w:tc>
         <w:tc>
@@ -4338,11 +4227,9 @@
             <w:tcW w:w="3319" w:type="dxa"/>
           </w:tcPr>
           <w:p>
-            <w:proofErr w:type="spellStart"/>
             <w:r>
               <w:t>Мастера_участка</w:t>
             </w:r>
-            <w:proofErr w:type="spellEnd"/>
           </w:p>
         </w:tc>
         <w:tc>
@@ -4396,14 +4283,12 @@
             <w:tcW w:w="3319" w:type="dxa"/>
           </w:tcPr>
           <w:p>
-            <w:proofErr w:type="spellStart"/>
             <w:r>
               <w:t>Участки_цех</w:t>
             </w:r>
             <w:r>
               <w:t>ов</w:t>
             </w:r>
-            <w:proofErr w:type="spellEnd"/>
           </w:p>
         </w:tc>
         <w:tc>
@@ -4432,18 +4317,14 @@
             </w:r>
           </w:p>
           <w:p>
-            <w:proofErr w:type="spellStart"/>
             <w:r>
               <w:t>Начальник_участка</w:t>
             </w:r>
-            <w:proofErr w:type="spellEnd"/>
-          </w:p>
-          <w:p>
-            <w:proofErr w:type="spellStart"/>
+          </w:p>
+          <w:p>
             <w:r>
               <w:t>Вид_работы</w:t>
             </w:r>
-            <w:proofErr w:type="spellEnd"/>
           </w:p>
         </w:tc>
         <w:tc>
@@ -4478,11 +4359,9 @@
             <w:tcW w:w="3319" w:type="dxa"/>
           </w:tcPr>
           <w:p>
-            <w:proofErr w:type="spellStart"/>
             <w:r>
               <w:t>План_сборки</w:t>
             </w:r>
-            <w:proofErr w:type="spellEnd"/>
           </w:p>
         </w:tc>
         <w:tc>
@@ -4516,11 +4395,9 @@
             </w:r>
           </w:p>
           <w:p>
-            <w:proofErr w:type="spellStart"/>
             <w:r>
               <w:t>Номер_этапа</w:t>
             </w:r>
-            <w:proofErr w:type="spellEnd"/>
           </w:p>
         </w:tc>
         <w:tc>
@@ -4558,11 +4435,9 @@
             <w:tcW w:w="3319" w:type="dxa"/>
           </w:tcPr>
           <w:p>
-            <w:proofErr w:type="spellStart"/>
             <w:r>
               <w:t>Выполненные_работы</w:t>
             </w:r>
-            <w:proofErr w:type="spellEnd"/>
           </w:p>
         </w:tc>
         <w:tc>
@@ -4663,14 +4538,12 @@
             <w:tcW w:w="3319" w:type="dxa"/>
           </w:tcPr>
           <w:p>
-            <w:proofErr w:type="spellStart"/>
             <w:r>
               <w:t>Набор</w:t>
             </w:r>
             <w:r>
               <w:t>_испытаний</w:t>
             </w:r>
-            <w:proofErr w:type="spellEnd"/>
           </w:p>
         </w:tc>
         <w:tc>
@@ -4752,11 +4625,9 @@
             <w:tcW w:w="3319" w:type="dxa"/>
           </w:tcPr>
           <w:p>
-            <w:proofErr w:type="spellStart"/>
             <w:r>
               <w:t>Виды_оборудования</w:t>
             </w:r>
-            <w:proofErr w:type="spellEnd"/>
           </w:p>
         </w:tc>
         <w:tc>
@@ -4808,11 +4679,9 @@
             <w:tcW w:w="3319" w:type="dxa"/>
           </w:tcPr>
           <w:p>
-            <w:proofErr w:type="spellStart"/>
             <w:r>
               <w:t>Испытательное_оборудование</w:t>
             </w:r>
-            <w:proofErr w:type="spellEnd"/>
           </w:p>
         </w:tc>
         <w:tc>
@@ -4846,11 +4715,9 @@
             </w:r>
           </w:p>
           <w:p>
-            <w:proofErr w:type="spellStart"/>
             <w:r>
               <w:t>Дата_производства</w:t>
             </w:r>
-            <w:proofErr w:type="spellEnd"/>
           </w:p>
           <w:p>
             <w:r>
@@ -4949,11 +4816,9 @@
             <w:tcW w:w="3319" w:type="dxa"/>
           </w:tcPr>
           <w:p>
-            <w:proofErr w:type="spellStart"/>
             <w:r>
               <w:t>Цех_лаборатория</w:t>
             </w:r>
-            <w:proofErr w:type="spellEnd"/>
           </w:p>
         </w:tc>
         <w:tc>
@@ -5338,11 +5203,9 @@
             <w:pPr>
               <w:jc w:val="center"/>
             </w:pPr>
-            <w:proofErr w:type="spellStart"/>
             <w:r>
               <w:t>Категории_ИТ_персонала-ИТ_персонал</w:t>
             </w:r>
-            <w:proofErr w:type="spellEnd"/>
           </w:p>
         </w:tc>
         <w:tc>
@@ -5421,13 +5284,8 @@
             <w:pPr>
               <w:jc w:val="center"/>
             </w:pPr>
-            <w:proofErr w:type="spellStart"/>
-            <w:r>
-              <w:t>Категории_рабочих</w:t>
-            </w:r>
-            <w:proofErr w:type="spellEnd"/>
-            <w:r>
-              <w:t>-Рабочие</w:t>
+            <w:r>
+              <w:t>Категории_рабочих-Рабочие</w:t>
             </w:r>
           </w:p>
         </w:tc>
@@ -5508,13 +5366,8 @@
               <w:jc w:val="center"/>
             </w:pPr>
             <w:r>
-              <w:t>Люди-</w:t>
-            </w:r>
-            <w:proofErr w:type="spellStart"/>
-            <w:r>
-              <w:t>ИТ_персонал</w:t>
-            </w:r>
-            <w:proofErr w:type="spellEnd"/>
+              <w:t>Люди-ИТ_персонал</w:t>
+            </w:r>
           </w:p>
         </w:tc>
         <w:tc>
@@ -5812,11 +5665,9 @@
             <w:pPr>
               <w:jc w:val="center"/>
             </w:pPr>
-            <w:proofErr w:type="spellStart"/>
             <w:r>
               <w:t>Участки_цехов-ИТ_персонал</w:t>
             </w:r>
-            <w:proofErr w:type="spellEnd"/>
           </w:p>
         </w:tc>
         <w:tc>
@@ -5898,11 +5749,9 @@
             <w:pPr>
               <w:jc w:val="center"/>
             </w:pPr>
-            <w:proofErr w:type="spellStart"/>
             <w:r>
               <w:t>Виды_работ_на_участке-Участки_цеха</w:t>
             </w:r>
-            <w:proofErr w:type="spellEnd"/>
           </w:p>
         </w:tc>
         <w:tc>
@@ -5978,11 +5827,9 @@
             <w:pPr>
               <w:jc w:val="center"/>
             </w:pPr>
-            <w:proofErr w:type="spellStart"/>
             <w:r>
               <w:t>Участки_цехов-Выполненные_работы</w:t>
             </w:r>
-            <w:proofErr w:type="spellEnd"/>
           </w:p>
         </w:tc>
         <w:tc>
@@ -6059,13 +5906,8 @@
               <w:jc w:val="center"/>
             </w:pPr>
             <w:r>
-              <w:t>Бригады -</w:t>
-            </w:r>
-            <w:proofErr w:type="spellStart"/>
-            <w:r>
-              <w:t>Выполненные_работы</w:t>
-            </w:r>
-            <w:proofErr w:type="spellEnd"/>
+              <w:t>Бригады -Выполненные_работы</w:t>
+            </w:r>
           </w:p>
         </w:tc>
         <w:tc>
@@ -6141,11 +5983,9 @@
             <w:pPr>
               <w:jc w:val="center"/>
             </w:pPr>
-            <w:proofErr w:type="spellStart"/>
             <w:r>
               <w:t>Выпускаемые_изделия-Выполненные_работы</w:t>
             </w:r>
-            <w:proofErr w:type="spellEnd"/>
           </w:p>
         </w:tc>
         <w:tc>
@@ -6221,11 +6061,9 @@
             <w:pPr>
               <w:jc w:val="center"/>
             </w:pPr>
-            <w:proofErr w:type="spellStart"/>
             <w:r>
               <w:t>План_сборки-Выполненные_работы</w:t>
             </w:r>
-            <w:proofErr w:type="spellEnd"/>
           </w:p>
         </w:tc>
         <w:tc>
@@ -6306,13 +6144,8 @@
             <w:pPr>
               <w:jc w:val="center"/>
             </w:pPr>
-            <w:proofErr w:type="spellStart"/>
-            <w:r>
-              <w:t>ИТ_персонал</w:t>
-            </w:r>
-            <w:proofErr w:type="spellEnd"/>
-            <w:r>
-              <w:t>-Цеха</w:t>
+            <w:r>
+              <w:t>ИТ_персонал-Цеха</w:t>
             </w:r>
           </w:p>
         </w:tc>
@@ -6390,13 +6223,8 @@
               <w:jc w:val="center"/>
             </w:pPr>
             <w:r>
-              <w:t>Цеха-</w:t>
-            </w:r>
-            <w:proofErr w:type="spellStart"/>
-            <w:r>
-              <w:t>Участки_цехов</w:t>
-            </w:r>
-            <w:proofErr w:type="spellEnd"/>
+              <w:t>Цеха-Участки_цехов</w:t>
+            </w:r>
           </w:p>
         </w:tc>
         <w:tc>
@@ -6553,11 +6381,9 @@
             <w:pPr>
               <w:jc w:val="center"/>
             </w:pPr>
-            <w:proofErr w:type="spellStart"/>
             <w:r>
               <w:t>Виды_работ_на_участке-План_сборки</w:t>
             </w:r>
-            <w:proofErr w:type="spellEnd"/>
           </w:p>
         </w:tc>
         <w:tc>
@@ -6633,11 +6459,9 @@
             <w:pPr>
               <w:jc w:val="center"/>
             </w:pPr>
-            <w:proofErr w:type="spellStart"/>
             <w:r>
               <w:t>Модели_изделий-План_сборки</w:t>
             </w:r>
-            <w:proofErr w:type="spellEnd"/>
           </w:p>
         </w:tc>
         <w:tc>
@@ -6710,11 +6534,9 @@
             <w:pPr>
               <w:jc w:val="center"/>
             </w:pPr>
-            <w:proofErr w:type="spellStart"/>
             <w:r>
               <w:t>Модели_изделий-Выпускаемые_изделия</w:t>
             </w:r>
-            <w:proofErr w:type="spellEnd"/>
           </w:p>
         </w:tc>
         <w:tc>
@@ -6787,11 +6609,9 @@
             <w:pPr>
               <w:jc w:val="center"/>
             </w:pPr>
-            <w:proofErr w:type="spellStart"/>
             <w:r>
               <w:t>Виды_изделий-Модели_изделий</w:t>
             </w:r>
-            <w:proofErr w:type="spellEnd"/>
           </w:p>
         </w:tc>
         <w:tc>
@@ -6864,13 +6684,8 @@
             <w:pPr>
               <w:jc w:val="center"/>
             </w:pPr>
-            <w:proofErr w:type="spellStart"/>
-            <w:r>
-              <w:t>Категории_самолетов</w:t>
-            </w:r>
-            <w:proofErr w:type="spellEnd"/>
-            <w:r>
-              <w:t>-Самолеты</w:t>
+            <w:r>
+              <w:t>Категории_самолетов-Самолеты</w:t>
             </w:r>
           </w:p>
         </w:tc>
@@ -6944,13 +6759,8 @@
             <w:pPr>
               <w:jc w:val="center"/>
             </w:pPr>
-            <w:proofErr w:type="spellStart"/>
-            <w:r>
-              <w:t>Категории_ракет</w:t>
-            </w:r>
-            <w:proofErr w:type="spellEnd"/>
-            <w:r>
-              <w:t>-Ракеты</w:t>
+            <w:r>
+              <w:t>Категории_ракет-Ракеты</w:t>
             </w:r>
           </w:p>
         </w:tc>
@@ -7024,13 +6834,8 @@
             <w:pPr>
               <w:jc w:val="center"/>
             </w:pPr>
-            <w:proofErr w:type="spellStart"/>
-            <w:r>
-              <w:t>Модели_изделий</w:t>
-            </w:r>
-            <w:proofErr w:type="spellEnd"/>
-            <w:r>
-              <w:t>-Самолеты</w:t>
+            <w:r>
+              <w:t>Модели_изделий-Самолеты</w:t>
             </w:r>
           </w:p>
         </w:tc>
@@ -7069,15 +6874,7 @@
               <w:jc w:val="center"/>
             </w:pPr>
             <w:r>
-              <w:t xml:space="preserve">Самолет может существовать без </w:t>
-            </w:r>
-            <w:proofErr w:type="spellStart"/>
-            <w:r>
-              <w:t>айди</w:t>
-            </w:r>
-            <w:proofErr w:type="spellEnd"/>
-            <w:r>
-              <w:t xml:space="preserve"> изделия, но тогда его нельзя будет собрать</w:t>
+              <w:t>Самолет может существовать без айди изделия, но тогда его нельзя будет собрать</w:t>
             </w:r>
           </w:p>
         </w:tc>
@@ -7109,13 +6906,8 @@
             <w:pPr>
               <w:jc w:val="center"/>
             </w:pPr>
-            <w:proofErr w:type="spellStart"/>
-            <w:r>
-              <w:t>Модели_изделий</w:t>
-            </w:r>
-            <w:proofErr w:type="spellEnd"/>
-            <w:r>
-              <w:t>-Ракеты</w:t>
+            <w:r>
+              <w:t>Модели_изделий-Ракеты</w:t>
             </w:r>
           </w:p>
         </w:tc>
@@ -7154,15 +6946,7 @@
               <w:jc w:val="center"/>
             </w:pPr>
             <w:r>
-              <w:t xml:space="preserve">Ракета может существовать без </w:t>
-            </w:r>
-            <w:proofErr w:type="spellStart"/>
-            <w:r>
-              <w:t>айди</w:t>
-            </w:r>
-            <w:proofErr w:type="spellEnd"/>
-            <w:r>
-              <w:t xml:space="preserve"> изделия, но тогда его нельзя будет собрать</w:t>
+              <w:t>Ракета может существовать без айди изделия, но тогда его нельзя будет собрать</w:t>
             </w:r>
           </w:p>
         </w:tc>
@@ -7194,13 +6978,8 @@
             <w:pPr>
               <w:jc w:val="center"/>
             </w:pPr>
-            <w:proofErr w:type="spellStart"/>
-            <w:r>
-              <w:t>Модели_изделий</w:t>
-            </w:r>
-            <w:proofErr w:type="spellEnd"/>
-            <w:r>
-              <w:t>-Вертолеты</w:t>
+            <w:r>
+              <w:t>Модели_изделий-Вертолеты</w:t>
             </w:r>
           </w:p>
         </w:tc>
@@ -7239,15 +7018,7 @@
               <w:jc w:val="center"/>
             </w:pPr>
             <w:r>
-              <w:t xml:space="preserve">Вертолет может существовать без </w:t>
-            </w:r>
-            <w:proofErr w:type="spellStart"/>
-            <w:r>
-              <w:t>айди</w:t>
-            </w:r>
-            <w:proofErr w:type="spellEnd"/>
-            <w:r>
-              <w:t xml:space="preserve"> изделия, но тогда его нельзя будет собрать</w:t>
+              <w:t>Вертолет может существовать без айди изделия, но тогда его нельзя будет собрать</w:t>
             </w:r>
           </w:p>
         </w:tc>
@@ -7279,13 +7050,8 @@
             <w:pPr>
               <w:jc w:val="center"/>
             </w:pPr>
-            <w:proofErr w:type="spellStart"/>
-            <w:r>
-              <w:t>Модели_изделий</w:t>
-            </w:r>
-            <w:proofErr w:type="spellEnd"/>
-            <w:r>
-              <w:t>-Планеры</w:t>
+            <w:r>
+              <w:t>Модели_изделий-Планеры</w:t>
             </w:r>
           </w:p>
         </w:tc>
@@ -7324,15 +7090,7 @@
               <w:jc w:val="center"/>
             </w:pPr>
             <w:r>
-              <w:t xml:space="preserve">Планер может существовать без </w:t>
-            </w:r>
-            <w:proofErr w:type="spellStart"/>
-            <w:r>
-              <w:t>айди</w:t>
-            </w:r>
-            <w:proofErr w:type="spellEnd"/>
-            <w:r>
-              <w:t xml:space="preserve"> изделия, но </w:t>
+              <w:t xml:space="preserve">Планер может существовать без айди изделия, но </w:t>
             </w:r>
             <w:r>
               <w:lastRenderedPageBreak/>
@@ -7369,13 +7127,8 @@
             <w:pPr>
               <w:jc w:val="center"/>
             </w:pPr>
-            <w:proofErr w:type="spellStart"/>
-            <w:r>
-              <w:t>Модели_изделий</w:t>
-            </w:r>
-            <w:proofErr w:type="spellEnd"/>
-            <w:r>
-              <w:t>-Дельтапланы</w:t>
+            <w:r>
+              <w:t>Модели_изделий-Дельтапланы</w:t>
             </w:r>
           </w:p>
         </w:tc>
@@ -7401,15 +7154,7 @@
               <w:jc w:val="center"/>
             </w:pPr>
             <w:r>
-              <w:t xml:space="preserve">Модель </w:t>
-            </w:r>
-            <w:proofErr w:type="spellStart"/>
-            <w:r>
-              <w:t>дельтаплаа</w:t>
-            </w:r>
-            <w:proofErr w:type="spellEnd"/>
-            <w:r>
-              <w:t xml:space="preserve"> соответствует одной модели изделий</w:t>
+              <w:t>Модель дельтаплаа соответствует одной модели изделий</w:t>
             </w:r>
           </w:p>
         </w:tc>
@@ -7422,15 +7167,7 @@
               <w:jc w:val="center"/>
             </w:pPr>
             <w:r>
-              <w:t xml:space="preserve">Дельтаплан может существовать без </w:t>
-            </w:r>
-            <w:proofErr w:type="spellStart"/>
-            <w:r>
-              <w:t>айди</w:t>
-            </w:r>
-            <w:proofErr w:type="spellEnd"/>
-            <w:r>
-              <w:t xml:space="preserve"> изделия, но тогда его нельзя будет собрать</w:t>
+              <w:t>Дельтаплан может существовать без айди изделия, но тогда его нельзя будет собрать</w:t>
             </w:r>
           </w:p>
         </w:tc>
@@ -7462,11 +7199,9 @@
             <w:pPr>
               <w:jc w:val="center"/>
             </w:pPr>
-            <w:proofErr w:type="spellStart"/>
             <w:r>
               <w:t>Модели_изделий-Набор_испытаний</w:t>
             </w:r>
-            <w:proofErr w:type="spellEnd"/>
           </w:p>
         </w:tc>
         <w:tc>
@@ -7542,11 +7277,9 @@
             <w:pPr>
               <w:jc w:val="center"/>
             </w:pPr>
-            <w:proofErr w:type="spellStart"/>
             <w:r>
               <w:t>Виды_испытательного_оборудования-Испытательное_оборудование</w:t>
             </w:r>
-            <w:proofErr w:type="spellEnd"/>
           </w:p>
         </w:tc>
         <w:tc>
@@ -7619,11 +7352,9 @@
             <w:pPr>
               <w:jc w:val="center"/>
             </w:pPr>
-            <w:proofErr w:type="spellStart"/>
             <w:r>
               <w:t>Виды_испытательного_оборудования-Набор_испытаний</w:t>
             </w:r>
-            <w:proofErr w:type="spellEnd"/>
           </w:p>
         </w:tc>
         <w:tc>
@@ -7697,13 +7428,8 @@
               <w:jc w:val="center"/>
             </w:pPr>
             <w:r>
-              <w:t>Лаборатории-</w:t>
-            </w:r>
-            <w:proofErr w:type="spellStart"/>
-            <w:r>
-              <w:t>Испытательное_оборудование</w:t>
-            </w:r>
-            <w:proofErr w:type="spellEnd"/>
+              <w:t>Лаборатории-Испытательное_оборудование</w:t>
+            </w:r>
           </w:p>
         </w:tc>
         <w:tc>
@@ -7777,13 +7503,8 @@
               <w:jc w:val="center"/>
             </w:pPr>
             <w:r>
-              <w:t>Испытания-</w:t>
-            </w:r>
-            <w:proofErr w:type="spellStart"/>
-            <w:r>
-              <w:t>Испытательное_оборудование</w:t>
-            </w:r>
-            <w:proofErr w:type="spellEnd"/>
+              <w:t>Испытания-Испытательное_оборудование</w:t>
+            </w:r>
           </w:p>
         </w:tc>
         <w:tc>
@@ -7953,13 +7674,8 @@
               <w:jc w:val="center"/>
             </w:pPr>
             <w:r>
-              <w:t>Испытания-</w:t>
-            </w:r>
-            <w:proofErr w:type="spellStart"/>
-            <w:r>
-              <w:t>Набор_испытаний</w:t>
-            </w:r>
-            <w:proofErr w:type="spellEnd"/>
+              <w:t>Испытания-Набор_испытаний</w:t>
+            </w:r>
           </w:p>
         </w:tc>
         <w:tc>
@@ -8036,13 +7752,8 @@
               <w:jc w:val="center"/>
             </w:pPr>
             <w:r>
-              <w:t>Испытания-</w:t>
-            </w:r>
-            <w:proofErr w:type="spellStart"/>
-            <w:r>
-              <w:t>Выпускаемые_изделия</w:t>
-            </w:r>
-            <w:proofErr w:type="spellEnd"/>
+              <w:t>Испытания-Выпускаемые_изделия</w:t>
+            </w:r>
           </w:p>
         </w:tc>
         <w:tc>
@@ -8119,13 +7830,8 @@
               <w:jc w:val="center"/>
             </w:pPr>
             <w:r>
-              <w:t>Испытатели-</w:t>
-            </w:r>
-            <w:proofErr w:type="spellStart"/>
-            <w:r>
-              <w:t>ИТ_персонал</w:t>
-            </w:r>
-            <w:proofErr w:type="spellEnd"/>
+              <w:t>Испытатели-ИТ_персонал</w:t>
+            </w:r>
           </w:p>
         </w:tc>
         <w:tc>
@@ -8169,13 +7875,8 @@
               <w:jc w:val="center"/>
             </w:pPr>
             <w:r>
-              <w:t xml:space="preserve">Испытатель существует пока работает </w:t>
-            </w:r>
-            <w:proofErr w:type="spellStart"/>
-            <w:r>
-              <w:t>ИТ_персонал</w:t>
-            </w:r>
-            <w:proofErr w:type="spellEnd"/>
+              <w:t>Испытатель существует пока работает ИТ_персонал</w:t>
+            </w:r>
           </w:p>
         </w:tc>
       </w:tr>
@@ -8264,14 +7965,12 @@
         <w:lastRenderedPageBreak/>
         <w:t xml:space="preserve">Ссылка на схему </w:t>
       </w:r>
-      <w:proofErr w:type="spellStart"/>
       <w:r>
         <w:rPr>
           <w:lang w:val="en-US"/>
         </w:rPr>
         <w:t>DBDesigner</w:t>
       </w:r>
-      <w:proofErr w:type="spellEnd"/>
       <w:r>
         <w:t xml:space="preserve"> - </w:t>
       </w:r>
@@ -8289,7 +7988,6 @@
           </w:rPr>
           <w:t>://</w:t>
         </w:r>
-        <w:proofErr w:type="spellStart"/>
         <w:r>
           <w:rPr>
             <w:rStyle w:val="ac"/>
@@ -8297,7 +7995,6 @@
           </w:rPr>
           <w:t>dbdesigner</w:t>
         </w:r>
-        <w:proofErr w:type="spellEnd"/>
         <w:r>
           <w:rPr>
             <w:rStyle w:val="ac"/>
@@ -8343,7 +8040,6 @@
           </w:rPr>
           <w:t>8</w:t>
         </w:r>
-        <w:proofErr w:type="spellStart"/>
         <w:r>
           <w:rPr>
             <w:rStyle w:val="ac"/>
@@ -8351,7 +8047,6 @@
           </w:rPr>
           <w:t>oEkUxcSSLsey</w:t>
         </w:r>
-        <w:proofErr w:type="spellEnd"/>
         <w:r>
           <w:rPr>
             <w:rStyle w:val="ac"/>
@@ -8850,117 +8545,37 @@
         <w:t xml:space="preserve">    </w:t>
       </w:r>
       <w:r>
-        <w:t>"</w:t>
-      </w:r>
-      <w:proofErr w:type="spellStart"/>
-      <w:r>
-        <w:t>дата_устройства</w:t>
-      </w:r>
-      <w:proofErr w:type="spellEnd"/>
-      <w:r>
-        <w:t>" DATE NOT NULL,</w:t>
-      </w:r>
-    </w:p>
-    <w:p>
-      <w:r>
-        <w:t>    "</w:t>
-      </w:r>
-      <w:proofErr w:type="spellStart"/>
-      <w:r>
-        <w:t>дата_увольнения</w:t>
-      </w:r>
-      <w:proofErr w:type="spellEnd"/>
-      <w:r>
-        <w:t>" DATE,</w:t>
-      </w:r>
-    </w:p>
-    <w:p>
-      <w:r>
-        <w:t>    UNIQUE ("ФИО", "</w:t>
-      </w:r>
-      <w:proofErr w:type="spellStart"/>
-      <w:r>
-        <w:t>дата_рождения</w:t>
-      </w:r>
-      <w:proofErr w:type="spellEnd"/>
-      <w:r>
-        <w:t>"),</w:t>
-      </w:r>
-    </w:p>
-    <w:p>
-      <w:r>
-        <w:t>    CONSTRAINT "</w:t>
-      </w:r>
-      <w:proofErr w:type="spellStart"/>
-      <w:r>
-        <w:t>дата_увольнения_после_устройства</w:t>
-      </w:r>
-      <w:proofErr w:type="spellEnd"/>
-      <w:r>
-        <w:t xml:space="preserve">" </w:t>
-      </w:r>
-    </w:p>
-    <w:p>
-      <w:r>
-        <w:t>        CHECK ("</w:t>
-      </w:r>
-      <w:proofErr w:type="spellStart"/>
-      <w:r>
-        <w:t>дата_увольнения</w:t>
-      </w:r>
-      <w:proofErr w:type="spellEnd"/>
-      <w:r>
-        <w:t>" IS NULL OR "</w:t>
-      </w:r>
-      <w:proofErr w:type="spellStart"/>
-      <w:r>
-        <w:t>дата_увольнения</w:t>
-      </w:r>
-      <w:proofErr w:type="spellEnd"/>
-      <w:r>
-        <w:t>" &gt; "</w:t>
-      </w:r>
-      <w:proofErr w:type="spellStart"/>
-      <w:r>
-        <w:t>дата_устройства</w:t>
-      </w:r>
-      <w:proofErr w:type="spellEnd"/>
-      <w:r>
-        <w:t>"),</w:t>
-      </w:r>
-    </w:p>
-    <w:p>
-      <w:r>
-        <w:t>    CONSTRAINT "</w:t>
-      </w:r>
-      <w:proofErr w:type="spellStart"/>
-      <w:r>
-        <w:t>дата_рождения_до_устройства</w:t>
-      </w:r>
-      <w:proofErr w:type="spellEnd"/>
-      <w:r>
-        <w:t xml:space="preserve">" </w:t>
-      </w:r>
-    </w:p>
-    <w:p>
-      <w:r>
-        <w:t>        CHECK ("</w:t>
-      </w:r>
-      <w:proofErr w:type="spellStart"/>
-      <w:r>
-        <w:t>дата_рождения</w:t>
-      </w:r>
-      <w:proofErr w:type="spellEnd"/>
-      <w:r>
-        <w:t>" &lt; "</w:t>
-      </w:r>
-      <w:proofErr w:type="spellStart"/>
-      <w:r>
-        <w:t>дата_устройства</w:t>
-      </w:r>
-      <w:proofErr w:type="spellEnd"/>
-      <w:r>
-        <w:t>")</w:t>
+        <w:t>"дата_устройства" DATE NOT NULL,</w:t>
+      </w:r>
+    </w:p>
+    <w:p>
+      <w:r>
+        <w:t>    "дата_увольнения" DATE,</w:t>
+      </w:r>
+    </w:p>
+    <w:p>
+      <w:r>
+        <w:t>    UNIQUE ("ФИО", "дата_рождения"),</w:t>
+      </w:r>
+    </w:p>
+    <w:p>
+      <w:r>
+        <w:t xml:space="preserve">    CONSTRAINT "дата_увольнения_после_устройства" </w:t>
+      </w:r>
+    </w:p>
+    <w:p>
+      <w:r>
+        <w:t>        CHECK ("дата_увольнения" IS NULL OR "дата_увольнения" &gt; "дата_устройства"),</w:t>
+      </w:r>
+    </w:p>
+    <w:p>
+      <w:r>
+        <w:t xml:space="preserve">    CONSTRAINT "дата_рождения_до_устройства" </w:t>
+      </w:r>
+    </w:p>
+    <w:p>
+      <w:r>
+        <w:t>        CHECK ("дата_рождения" &lt; "дата_устройства")</w:t>
       </w:r>
     </w:p>
     <w:p>
@@ -8989,7 +8604,6 @@
           <w:szCs w:val="28"/>
         </w:rPr>
       </w:pPr>
-      <w:proofErr w:type="spellStart"/>
       <w:r>
         <w:rPr>
           <w:b/>
@@ -8999,7 +8613,6 @@
         </w:rPr>
         <w:t>Категории_ИТ_персонала</w:t>
       </w:r>
-      <w:proofErr w:type="spellEnd"/>
     </w:p>
     <w:p>
       <w:pPr>
@@ -9107,7 +8720,6 @@
           <w:szCs w:val="28"/>
         </w:rPr>
       </w:pPr>
-      <w:proofErr w:type="spellStart"/>
       <w:r>
         <w:rPr>
           <w:b/>
@@ -9117,7 +8729,6 @@
         </w:rPr>
         <w:t>ИТ_персонал</w:t>
       </w:r>
-      <w:proofErr w:type="spellEnd"/>
     </w:p>
     <w:p>
       <w:pPr>
@@ -9251,23 +8862,7 @@
         <w:t xml:space="preserve">    </w:t>
       </w:r>
       <w:r>
-        <w:t>"</w:t>
-      </w:r>
-      <w:proofErr w:type="spellStart"/>
-      <w:r>
-        <w:t>уровень_допуска</w:t>
-      </w:r>
-      <w:proofErr w:type="spellEnd"/>
-      <w:r>
-        <w:t>" CHAR NOT NULL CHECK ("</w:t>
-      </w:r>
-      <w:proofErr w:type="spellStart"/>
-      <w:r>
-        <w:t>уровень_допуска</w:t>
-      </w:r>
-      <w:proofErr w:type="spellEnd"/>
-      <w:r>
-        <w:t>" IN ('A', 'B', 'C')),</w:t>
+        <w:t>"уровень_допуска" CHAR NOT NULL CHECK ("уровень_допуска" IN ('A', 'B', 'C')),</w:t>
       </w:r>
     </w:p>
     <w:p>
@@ -9348,7 +8943,6 @@
           <w:szCs w:val="28"/>
         </w:rPr>
       </w:pPr>
-      <w:proofErr w:type="spellStart"/>
       <w:r>
         <w:rPr>
           <w:b/>
@@ -9358,7 +8952,6 @@
         </w:rPr>
         <w:t>Категории_рабочих</w:t>
       </w:r>
-      <w:proofErr w:type="spellEnd"/>
     </w:p>
     <w:p>
       <w:pPr>
@@ -9908,7 +9501,6 @@
           <w:szCs w:val="28"/>
         </w:rPr>
       </w:pPr>
-      <w:proofErr w:type="spellStart"/>
       <w:r>
         <w:rPr>
           <w:b/>
@@ -9918,7 +9510,6 @@
         </w:rPr>
         <w:t>Виды_изделий</w:t>
       </w:r>
-      <w:proofErr w:type="spellEnd"/>
     </w:p>
     <w:p>
       <w:pPr>
@@ -10007,7 +9598,6 @@
           <w:szCs w:val="28"/>
         </w:rPr>
       </w:pPr>
-      <w:proofErr w:type="spellStart"/>
       <w:r>
         <w:rPr>
           <w:b/>
@@ -10017,7 +9607,6 @@
         </w:rPr>
         <w:t>Модели_изделий</w:t>
       </w:r>
-      <w:proofErr w:type="spellEnd"/>
     </w:p>
     <w:p>
       <w:pPr>
@@ -10204,7 +9793,6 @@
           <w:szCs w:val="28"/>
         </w:rPr>
       </w:pPr>
-      <w:proofErr w:type="spellStart"/>
       <w:r>
         <w:rPr>
           <w:b/>
@@ -10214,7 +9802,6 @@
         </w:rPr>
         <w:t>Категории_самолетов</w:t>
       </w:r>
-      <w:proofErr w:type="spellEnd"/>
     </w:p>
     <w:p>
       <w:pPr>
@@ -10605,19 +10192,8 @@
           <w:sz w:val="28"/>
           <w:szCs w:val="28"/>
         </w:rPr>
-        <w:t xml:space="preserve"> </w:t>
-      </w:r>
-      <w:proofErr w:type="spellStart"/>
-      <w:r>
-        <w:rPr>
-          <w:b/>
-          <w:bCs/>
-          <w:sz w:val="28"/>
-          <w:szCs w:val="28"/>
-        </w:rPr>
-        <w:t>Категории_ракет</w:t>
-      </w:r>
-      <w:proofErr w:type="spellEnd"/>
+        <w:t xml:space="preserve"> Категории_ракет</w:t>
+      </w:r>
     </w:p>
     <w:p>
       <w:pPr>
@@ -11351,11 +10927,9 @@
         </w:rPr>
         <w:t>    "</w:t>
       </w:r>
-      <w:proofErr w:type="spellStart"/>
       <w:r>
         <w:t>аэро</w:t>
       </w:r>
-      <w:proofErr w:type="spellEnd"/>
       <w:r>
         <w:rPr>
           <w:lang w:val="en-US"/>
@@ -11371,11 +10945,9 @@
         </w:rPr>
         <w:t>" NUMERIC(5,2) NOT NULL CHECK ("</w:t>
       </w:r>
-      <w:proofErr w:type="spellStart"/>
       <w:r>
         <w:t>аэро</w:t>
       </w:r>
-      <w:proofErr w:type="spellEnd"/>
       <w:r>
         <w:rPr>
           <w:lang w:val="en-US"/>
@@ -11643,19 +11215,8 @@
           <w:sz w:val="28"/>
           <w:szCs w:val="28"/>
         </w:rPr>
-        <w:t xml:space="preserve"> </w:t>
-      </w:r>
-      <w:proofErr w:type="spellStart"/>
-      <w:r>
-        <w:rPr>
-          <w:b/>
-          <w:bCs/>
-          <w:sz w:val="28"/>
-          <w:szCs w:val="28"/>
-        </w:rPr>
-        <w:t>Выпускаемые_изделия</w:t>
-      </w:r>
-      <w:proofErr w:type="spellEnd"/>
+        <w:t xml:space="preserve"> Выпускаемые_изделия</w:t>
+      </w:r>
     </w:p>
     <w:p>
       <w:pPr>
@@ -11749,60 +11310,12 @@
         <w:t xml:space="preserve">    </w:t>
       </w:r>
       <w:r>
-        <w:t>"</w:t>
-      </w:r>
-      <w:proofErr w:type="spellStart"/>
-      <w:r>
-        <w:t>начало_производства</w:t>
-      </w:r>
-      <w:proofErr w:type="spellEnd"/>
-      <w:r>
-        <w:t>" DATE NOT NULL CHECK ("</w:t>
-      </w:r>
-      <w:proofErr w:type="spellStart"/>
-      <w:r>
-        <w:t>начало_производства</w:t>
-      </w:r>
-      <w:proofErr w:type="spellEnd"/>
-      <w:r>
-        <w:t>" &lt;= CURRENT_DATE),</w:t>
-      </w:r>
-    </w:p>
-    <w:p>
-      <w:r>
-        <w:t>    "</w:t>
-      </w:r>
-      <w:proofErr w:type="spellStart"/>
-      <w:r>
-        <w:t>дата_выпуска</w:t>
-      </w:r>
-      <w:proofErr w:type="spellEnd"/>
-      <w:r>
-        <w:t>" DATE CHECK ("</w:t>
-      </w:r>
-      <w:proofErr w:type="spellStart"/>
-      <w:r>
-        <w:t>дата_выпуска</w:t>
-      </w:r>
-      <w:proofErr w:type="spellEnd"/>
-      <w:r>
-        <w:t>" &gt;= "</w:t>
-      </w:r>
-      <w:proofErr w:type="spellStart"/>
-      <w:r>
-        <w:t>начало_производства</w:t>
-      </w:r>
-      <w:proofErr w:type="spellEnd"/>
-      <w:r>
-        <w:t>" OR "</w:t>
-      </w:r>
-      <w:proofErr w:type="spellStart"/>
-      <w:r>
-        <w:t>дата_выпуска</w:t>
-      </w:r>
-      <w:proofErr w:type="spellEnd"/>
-      <w:r>
-        <w:t>" IS NULL)</w:t>
+        <w:t>"начало_производства" DATE NOT NULL CHECK ("начало_производства" &lt;= CURRENT_DATE),</w:t>
+      </w:r>
+    </w:p>
+    <w:p>
+      <w:r>
+        <w:t>    "дата_выпуска" DATE CHECK ("дата_выпуска" &gt;= "начало_производства" OR "дата_выпуска" IS NULL)</w:t>
       </w:r>
     </w:p>
     <w:p>
@@ -11958,19 +11471,8 @@
           <w:sz w:val="28"/>
           <w:szCs w:val="28"/>
         </w:rPr>
-        <w:t xml:space="preserve"> </w:t>
-      </w:r>
-      <w:proofErr w:type="spellStart"/>
-      <w:r>
-        <w:rPr>
-          <w:b/>
-          <w:bCs/>
-          <w:sz w:val="28"/>
-          <w:szCs w:val="28"/>
-        </w:rPr>
-        <w:t>Виды_работ_на_участке</w:t>
-      </w:r>
-      <w:proofErr w:type="spellEnd"/>
+        <w:t xml:space="preserve"> Виды_работ_на_участке</w:t>
+      </w:r>
     </w:p>
     <w:p>
       <w:pPr>
@@ -12089,19 +11591,8 @@
           <w:sz w:val="28"/>
           <w:szCs w:val="28"/>
         </w:rPr>
-        <w:t xml:space="preserve"> </w:t>
-      </w:r>
-      <w:proofErr w:type="spellStart"/>
-      <w:r>
-        <w:rPr>
-          <w:b/>
-          <w:bCs/>
-          <w:sz w:val="28"/>
-          <w:szCs w:val="28"/>
-        </w:rPr>
-        <w:t>Участки_цехов</w:t>
-      </w:r>
-      <w:proofErr w:type="spellEnd"/>
+        <w:t xml:space="preserve"> Участки_цехов</w:t>
+      </w:r>
     </w:p>
     <w:p>
       <w:pPr>
@@ -12319,19 +11810,8 @@
           <w:sz w:val="28"/>
           <w:szCs w:val="28"/>
         </w:rPr>
-        <w:t xml:space="preserve"> </w:t>
-      </w:r>
-      <w:proofErr w:type="spellStart"/>
-      <w:r>
-        <w:rPr>
-          <w:b/>
-          <w:bCs/>
-          <w:sz w:val="28"/>
-          <w:szCs w:val="28"/>
-        </w:rPr>
-        <w:t>Мастера_участка</w:t>
-      </w:r>
-      <w:proofErr w:type="spellEnd"/>
+        <w:t xml:space="preserve"> Мастера_участка</w:t>
+      </w:r>
     </w:p>
     <w:p>
       <w:pPr>
@@ -12508,19 +11988,8 @@
           <w:sz w:val="28"/>
           <w:szCs w:val="28"/>
         </w:rPr>
-        <w:t xml:space="preserve"> </w:t>
-      </w:r>
-      <w:proofErr w:type="spellStart"/>
-      <w:r>
-        <w:rPr>
-          <w:b/>
-          <w:bCs/>
-          <w:sz w:val="28"/>
-          <w:szCs w:val="28"/>
-        </w:rPr>
-        <w:t>План_сборки</w:t>
-      </w:r>
-      <w:proofErr w:type="spellEnd"/>
+        <w:t xml:space="preserve"> План_сборки</w:t>
+      </w:r>
     </w:p>
     <w:p>
       <w:pPr>
@@ -12697,19 +12166,8 @@
           <w:sz w:val="28"/>
           <w:szCs w:val="28"/>
         </w:rPr>
-        <w:t xml:space="preserve"> </w:t>
-      </w:r>
-      <w:proofErr w:type="spellStart"/>
-      <w:r>
-        <w:rPr>
-          <w:b/>
-          <w:bCs/>
-          <w:sz w:val="28"/>
-          <w:szCs w:val="28"/>
-        </w:rPr>
-        <w:t>Выполненные_работы</w:t>
-      </w:r>
-      <w:proofErr w:type="spellEnd"/>
+        <w:t xml:space="preserve"> Выполненные_работы</w:t>
+      </w:r>
     </w:p>
     <w:p>
       <w:pPr>
@@ -12986,19 +12444,8 @@
           <w:sz w:val="28"/>
           <w:szCs w:val="28"/>
         </w:rPr>
-        <w:t xml:space="preserve"> </w:t>
-      </w:r>
-      <w:proofErr w:type="spellStart"/>
-      <w:r>
-        <w:rPr>
-          <w:b/>
-          <w:bCs/>
-          <w:sz w:val="28"/>
-          <w:szCs w:val="28"/>
-        </w:rPr>
-        <w:t>Виды_испытательного_оборудования</w:t>
-      </w:r>
-      <w:proofErr w:type="spellEnd"/>
+        <w:t xml:space="preserve"> Виды_испытательного_оборудования</w:t>
+      </w:r>
     </w:p>
     <w:p>
       <w:pPr>
@@ -13196,19 +12643,8 @@
           <w:sz w:val="28"/>
           <w:szCs w:val="28"/>
         </w:rPr>
-        <w:t xml:space="preserve"> </w:t>
-      </w:r>
-      <w:proofErr w:type="spellStart"/>
-      <w:r>
-        <w:rPr>
-          <w:b/>
-          <w:bCs/>
-          <w:sz w:val="28"/>
-          <w:szCs w:val="28"/>
-        </w:rPr>
-        <w:t>Лаборатория_цех</w:t>
-      </w:r>
-      <w:proofErr w:type="spellEnd"/>
+        <w:t xml:space="preserve"> Лаборатория_цех</w:t>
+      </w:r>
     </w:p>
     <w:p>
       <w:pPr>
@@ -13487,19 +12923,8 @@
           <w:sz w:val="28"/>
           <w:szCs w:val="28"/>
         </w:rPr>
-        <w:t xml:space="preserve"> </w:t>
-      </w:r>
-      <w:proofErr w:type="spellStart"/>
-      <w:r>
-        <w:rPr>
-          <w:b/>
-          <w:bCs/>
-          <w:sz w:val="28"/>
-          <w:szCs w:val="28"/>
-        </w:rPr>
-        <w:t>Набор_испытаний</w:t>
-      </w:r>
-      <w:proofErr w:type="spellEnd"/>
+        <w:t xml:space="preserve"> Набор_испытаний</w:t>
+      </w:r>
     </w:p>
     <w:p>
       <w:pPr>
@@ -13656,15 +13081,7 @@
     </w:p>
     <w:p>
       <w:r>
-        <w:t>    UNIQUE ("модель", "</w:t>
-      </w:r>
-      <w:proofErr w:type="spellStart"/>
-      <w:r>
-        <w:t>вид_испытания</w:t>
-      </w:r>
-      <w:proofErr w:type="spellEnd"/>
-      <w:r>
-        <w:t>")</w:t>
+        <w:t>    UNIQUE ("модель", "вид_испытания")</w:t>
       </w:r>
     </w:p>
     <w:p>
@@ -13700,19 +13117,8 @@
           <w:sz w:val="28"/>
           <w:szCs w:val="28"/>
         </w:rPr>
-        <w:t xml:space="preserve"> </w:t>
-      </w:r>
-      <w:proofErr w:type="spellStart"/>
-      <w:r>
-        <w:rPr>
-          <w:b/>
-          <w:bCs/>
-          <w:sz w:val="28"/>
-          <w:szCs w:val="28"/>
-        </w:rPr>
-        <w:t>Испытательное_оборудование</w:t>
-      </w:r>
-      <w:proofErr w:type="spellEnd"/>
+        <w:t xml:space="preserve"> Испытательное_оборудование</w:t>
+      </w:r>
     </w:p>
     <w:p>
       <w:pPr>
@@ -14346,10 +13752,7 @@
       </w:pPr>
       <w:r>
         <w:lastRenderedPageBreak/>
-        <w:t xml:space="preserve">СОЗДАНИЕ </w:t>
-      </w:r>
-      <w:r>
-        <w:t>ТРИГГЕРОВ</w:t>
+        <w:t>СОЗДАНИЕ ТРИГГЕРОВ</w:t>
       </w:r>
     </w:p>
     <w:p>
@@ -14437,7 +13840,16 @@
           <w:sz w:val="28"/>
           <w:szCs w:val="28"/>
         </w:rPr>
-        <w:t>Соответствие вида изделия в модели с таблицей этого вида</w:t>
+        <w:t>Соответствие вида изделия в модели с таблицей этого вид</w:t>
+      </w:r>
+      <w:r>
+        <w:rPr>
+          <w:b/>
+          <w:bCs/>
+          <w:sz w:val="28"/>
+          <w:szCs w:val="28"/>
+        </w:rPr>
+        <w:t>а</w:t>
       </w:r>
     </w:p>
     <w:p>
@@ -14452,6 +13864,59 @@
           <w:szCs w:val="28"/>
         </w:rPr>
       </w:pPr>
+      <w:r>
+        <w:rPr>
+          <w:b/>
+          <w:bCs/>
+          <w:sz w:val="28"/>
+          <w:szCs w:val="28"/>
+        </w:rPr>
+        <w:t>Испытание изделия должно быть из списка испытаний этой модели</w:t>
+      </w:r>
+    </w:p>
+    <w:p>
+      <w:pPr>
+        <w:pStyle w:val="a7"/>
+        <w:numPr>
+          <w:ilvl w:val="0"/>
+          <w:numId w:val="36"/>
+        </w:numPr>
+        <w:rPr>
+          <w:sz w:val="28"/>
+          <w:szCs w:val="28"/>
+        </w:rPr>
+      </w:pPr>
+      <w:r>
+        <w:rPr>
+          <w:b/>
+          <w:bCs/>
+          <w:sz w:val="28"/>
+          <w:szCs w:val="28"/>
+        </w:rPr>
+        <w:t>Испытание модели должно производиться на соответствующем оборудовании</w:t>
+      </w:r>
+    </w:p>
+    <w:p>
+      <w:pPr>
+        <w:pStyle w:val="a7"/>
+        <w:numPr>
+          <w:ilvl w:val="0"/>
+          <w:numId w:val="36"/>
+        </w:numPr>
+        <w:rPr>
+          <w:sz w:val="28"/>
+          <w:szCs w:val="28"/>
+        </w:rPr>
+      </w:pPr>
+      <w:r>
+        <w:rPr>
+          <w:b/>
+          <w:bCs/>
+          <w:sz w:val="28"/>
+          <w:szCs w:val="28"/>
+        </w:rPr>
+        <w:t>В выполненных работах работа должна производиться на соответствующем участке</w:t>
+      </w:r>
     </w:p>
     <w:p/>
     <w:sectPr>

</xml_diff>